<commit_message>
draft to go to coauthors
</commit_message>
<xml_diff>
--- a/Writing/L&O Submission/Post review submission/Response to Decision Letter_v2.docx
+++ b/Writing/L&O Submission/Post review submission/Response to Decision Letter_v2.docx
@@ -444,39 +444,7 @@
           <w:color w:val="242424"/>
           <w:shd w:val="clear" w:color="auto" w:fill="FFFFFF"/>
         </w:rPr>
-        <w:t xml:space="preserve"> changed “high” to “fast” when referring to flow (lines 10</w:t>
-      </w:r>
-      <w:r>
-        <w:rPr>
-          <w:rFonts w:ascii="Times New Roman" w:hAnsi="Times New Roman" w:cs="Times New Roman"/>
-          <w:color w:val="242424"/>
-          <w:shd w:val="clear" w:color="auto" w:fill="FFFFFF"/>
-        </w:rPr>
-        <w:t>8</w:t>
-      </w:r>
-      <w:r>
-        <w:rPr>
-          <w:rFonts w:ascii="Times New Roman" w:hAnsi="Times New Roman" w:cs="Times New Roman"/>
-          <w:color w:val="242424"/>
-          <w:shd w:val="clear" w:color="auto" w:fill="FFFFFF"/>
-        </w:rPr>
-        <w:t>, and 12</w:t>
-      </w:r>
-      <w:r>
-        <w:rPr>
-          <w:rFonts w:ascii="Times New Roman" w:hAnsi="Times New Roman" w:cs="Times New Roman"/>
-          <w:color w:val="242424"/>
-          <w:shd w:val="clear" w:color="auto" w:fill="FFFFFF"/>
-        </w:rPr>
-        <w:t>3</w:t>
-      </w:r>
-      <w:r>
-        <w:rPr>
-          <w:rFonts w:ascii="Times New Roman" w:hAnsi="Times New Roman" w:cs="Times New Roman"/>
-          <w:color w:val="242424"/>
-          <w:shd w:val="clear" w:color="auto" w:fill="FFFFFF"/>
-        </w:rPr>
-        <w:t>)</w:t>
+        <w:t xml:space="preserve"> changed “high” to “fast” when referring to flow</w:t>
       </w:r>
       <w:r>
         <w:rPr>
@@ -527,15 +495,71 @@
           <w:shd w:val="clear" w:color="auto" w:fill="FFFFFF"/>
         </w:rPr>
         <w:br/>
-        <w:t xml:space="preserve">RESPONSE: We have changed higher to greater (lines </w:t>
-      </w:r>
-      <w:r>
-        <w:rPr>
-          <w:rFonts w:ascii="Times New Roman" w:hAnsi="Times New Roman" w:cs="Times New Roman"/>
-          <w:color w:val="242424"/>
-          <w:shd w:val="clear" w:color="auto" w:fill="FFFFFF"/>
-        </w:rPr>
-        <w:t>59, 176, 388, and 472</w:t>
+        <w:t xml:space="preserve">RESPONSE: We have changed higher to greater </w:t>
+      </w:r>
+      <w:r>
+        <w:rPr>
+          <w:rFonts w:ascii="Times New Roman" w:hAnsi="Times New Roman" w:cs="Times New Roman"/>
+          <w:color w:val="242424"/>
+          <w:shd w:val="clear" w:color="auto" w:fill="FFFFFF"/>
+        </w:rPr>
+        <w:t xml:space="preserve">when referring to concentrations </w:t>
+      </w:r>
+      <w:r>
+        <w:rPr>
+          <w:rFonts w:ascii="Times New Roman" w:hAnsi="Times New Roman" w:cs="Times New Roman"/>
+          <w:color w:val="242424"/>
+          <w:shd w:val="clear" w:color="auto" w:fill="FFFFFF"/>
+        </w:rPr>
+        <w:t xml:space="preserve">(lines </w:t>
+      </w:r>
+      <w:r>
+        <w:rPr>
+          <w:rFonts w:ascii="Times New Roman" w:hAnsi="Times New Roman" w:cs="Times New Roman"/>
+          <w:color w:val="242424"/>
+          <w:shd w:val="clear" w:color="auto" w:fill="FFFFFF"/>
+        </w:rPr>
+        <w:t xml:space="preserve">59, </w:t>
+      </w:r>
+      <w:r>
+        <w:rPr>
+          <w:rFonts w:ascii="Times New Roman" w:hAnsi="Times New Roman" w:cs="Times New Roman"/>
+          <w:color w:val="242424"/>
+          <w:shd w:val="clear" w:color="auto" w:fill="FFFFFF"/>
+        </w:rPr>
+        <w:t>380</w:t>
+      </w:r>
+      <w:r>
+        <w:rPr>
+          <w:rFonts w:ascii="Times New Roman" w:hAnsi="Times New Roman" w:cs="Times New Roman"/>
+          <w:color w:val="242424"/>
+          <w:shd w:val="clear" w:color="auto" w:fill="FFFFFF"/>
+        </w:rPr>
+        <w:t xml:space="preserve">, </w:t>
+      </w:r>
+      <w:r>
+        <w:rPr>
+          <w:rFonts w:ascii="Times New Roman" w:hAnsi="Times New Roman" w:cs="Times New Roman"/>
+          <w:color w:val="242424"/>
+          <w:shd w:val="clear" w:color="auto" w:fill="FFFFFF"/>
+        </w:rPr>
+        <w:t>464</w:t>
+      </w:r>
+      <w:r>
+        <w:rPr>
+          <w:rFonts w:ascii="Times New Roman" w:hAnsi="Times New Roman" w:cs="Times New Roman"/>
+          <w:color w:val="242424"/>
+          <w:shd w:val="clear" w:color="auto" w:fill="FFFFFF"/>
+        </w:rPr>
+        <w:t>, and 47</w:t>
+      </w:r>
+      <w:r>
+        <w:rPr>
+          <w:rFonts w:ascii="Times New Roman" w:hAnsi="Times New Roman" w:cs="Times New Roman"/>
+          <w:color w:val="242424"/>
+          <w:shd w:val="clear" w:color="auto" w:fill="FFFFFF"/>
+        </w:rPr>
+        <w:t>7, 527, 535, 879</w:t>
       </w:r>
       <w:r>
         <w:rPr>
@@ -1009,7 +1033,16 @@
           <w:color w:val="242424"/>
           <w:shd w:val="clear" w:color="auto" w:fill="FFFFFF"/>
         </w:rPr>
-        <w:t xml:space="preserve">. They show that limpets are correlated with overall ammonium which seems unlikely to be a real biological effect unless these reefs are stacked with limpets in a </w:t>
+        <w:t xml:space="preserve">. They show that limpets are correlated with overall ammonium which seems unlikely </w:t>
+      </w:r>
+      <w:r>
+        <w:rPr>
+          <w:rFonts w:ascii="Times New Roman" w:hAnsi="Times New Roman" w:cs="Times New Roman"/>
+          <w:color w:val="242424"/>
+          <w:shd w:val="clear" w:color="auto" w:fill="FFFFFF"/>
+        </w:rPr>
+        <w:lastRenderedPageBreak/>
+        <w:t xml:space="preserve">to be a real biological effect unless these reefs are stacked with limpets in a </w:t>
       </w:r>
       <w:proofErr w:type="gramStart"/>
       <w:r>
@@ -1027,16 +1060,7 @@
           <w:color w:val="242424"/>
           <w:shd w:val="clear" w:color="auto" w:fill="FFFFFF"/>
         </w:rPr>
-        <w:t xml:space="preserve"> I’ve never seen </w:t>
-      </w:r>
-      <w:r>
-        <w:rPr>
-          <w:rFonts w:ascii="Times New Roman" w:hAnsi="Times New Roman" w:cs="Times New Roman"/>
-          <w:color w:val="242424"/>
-          <w:shd w:val="clear" w:color="auto" w:fill="FFFFFF"/>
-        </w:rPr>
-        <w:lastRenderedPageBreak/>
-        <w:t>in a kelp forest. I don’t think these analyses are appropriate and should be removed. A potential alternative way to address the question though would be to do some sort of ordination on the animal biomass data (e.g., NMDS) with site as replicate and then test how ammonium concentrations correlate with the ordination axes. You could potentially break this up by tidal cycle if you have enough data. This would give you some more powerful inference about how ammonium concentrations varied with animal community composition.  </w:t>
+        <w:t xml:space="preserve"> I’ve never seen in a kelp forest. I don’t think these analyses are appropriate and should be removed. A potential alternative way to address the question though would be to do some sort of ordination on the animal biomass data (e.g., NMDS) with site as replicate and then test how ammonium concentrations correlate with the ordination axes. You could potentially break this up by tidal cycle if you have enough data. This would give you some more powerful inference about how ammonium concentrations varied with animal community composition.  </w:t>
       </w:r>
     </w:p>
     <w:p>
@@ -1062,49 +1086,7 @@
           <w:color w:val="242424"/>
           <w:shd w:val="clear" w:color="auto" w:fill="FFFFFF"/>
         </w:rPr>
-        <w:t xml:space="preserve"> since these results are not central to the </w:t>
-      </w:r>
-      <w:proofErr w:type="gramStart"/>
-      <w:r>
-        <w:rPr>
-          <w:rFonts w:ascii="Times New Roman" w:hAnsi="Times New Roman" w:cs="Times New Roman"/>
-          <w:color w:val="242424"/>
-          <w:shd w:val="clear" w:color="auto" w:fill="FFFFFF"/>
-        </w:rPr>
-        <w:t>questions</w:t>
-      </w:r>
-      <w:proofErr w:type="gramEnd"/>
-      <w:r>
-        <w:rPr>
-          <w:rFonts w:ascii="Times New Roman" w:hAnsi="Times New Roman" w:cs="Times New Roman"/>
-          <w:color w:val="242424"/>
-          <w:shd w:val="clear" w:color="auto" w:fill="FFFFFF"/>
-        </w:rPr>
-        <w:t xml:space="preserve"> we </w:t>
-      </w:r>
-      <w:commentRangeStart w:id="0"/>
-      <w:r>
-        <w:rPr>
-          <w:rFonts w:ascii="Times New Roman" w:hAnsi="Times New Roman" w:cs="Times New Roman"/>
-          <w:color w:val="242424"/>
-          <w:shd w:val="clear" w:color="auto" w:fill="FFFFFF"/>
-        </w:rPr>
-        <w:t>ask</w:t>
-      </w:r>
-      <w:commentRangeEnd w:id="0"/>
-      <w:r>
-        <w:rPr>
-          <w:rStyle w:val="CommentReference"/>
-        </w:rPr>
-        <w:commentReference w:id="0"/>
-      </w:r>
-      <w:r>
-        <w:rPr>
-          <w:rFonts w:ascii="Times New Roman" w:hAnsi="Times New Roman" w:cs="Times New Roman"/>
-          <w:color w:val="242424"/>
-          <w:shd w:val="clear" w:color="auto" w:fill="FFFFFF"/>
-        </w:rPr>
-        <w:t>.</w:t>
+        <w:t xml:space="preserve"> since these results are not central to the questions we ask.</w:t>
       </w:r>
       <w:r>
         <w:rPr>
@@ -1224,14 +1206,29 @@
         </w:rPr>
         <w:t xml:space="preserve"> counted outside kelp forests. </w:t>
       </w:r>
-      <w:commentRangeStart w:id="1"/>
-      <w:r>
-        <w:rPr>
-          <w:rFonts w:ascii="Times New Roman" w:hAnsi="Times New Roman" w:cs="Times New Roman"/>
-          <w:color w:val="242424"/>
-          <w:shd w:val="clear" w:color="auto" w:fill="FFFFFF"/>
-        </w:rPr>
-        <w:t xml:space="preserve">Due to visual obstruction and </w:t>
+      <w:r>
+        <w:rPr>
+          <w:rFonts w:ascii="Times New Roman" w:hAnsi="Times New Roman" w:cs="Times New Roman"/>
+          <w:color w:val="242424"/>
+          <w:shd w:val="clear" w:color="auto" w:fill="FFFFFF"/>
+        </w:rPr>
+        <w:t xml:space="preserve">We agree that surveys entirely inside kelp forests paired with surveys entirely outside forests would be more robust, but unfortunately </w:t>
+      </w:r>
+      <w:r>
+        <w:rPr>
+          <w:rFonts w:ascii="Times New Roman" w:hAnsi="Times New Roman" w:cs="Times New Roman"/>
+          <w:color w:val="242424"/>
+          <w:shd w:val="clear" w:color="auto" w:fill="FFFFFF"/>
+        </w:rPr>
+        <w:t>d</w:t>
+      </w:r>
+      <w:r>
+        <w:rPr>
+          <w:rFonts w:ascii="Times New Roman" w:hAnsi="Times New Roman" w:cs="Times New Roman"/>
+          <w:color w:val="242424"/>
+          <w:shd w:val="clear" w:color="auto" w:fill="FFFFFF"/>
+        </w:rPr>
+        <w:t xml:space="preserve">ue to visual obstruction and </w:t>
       </w:r>
       <w:r>
         <w:rPr>
@@ -1263,7 +1260,23 @@
           <w:color w:val="242424"/>
           <w:shd w:val="clear" w:color="auto" w:fill="FFFFFF"/>
         </w:rPr>
-        <w:t xml:space="preserve">s shown in Figure S1.01, we laid the Reef Life Survey transects </w:t>
+        <w:t>s shown in Figure S1</w:t>
+      </w:r>
+      <w:r>
+        <w:rPr>
+          <w:rFonts w:ascii="Times New Roman" w:hAnsi="Times New Roman" w:cs="Times New Roman"/>
+          <w:color w:val="242424"/>
+          <w:shd w:val="clear" w:color="auto" w:fill="FFFFFF"/>
+        </w:rPr>
+        <w:t>.01</w:t>
+      </w:r>
+      <w:r>
+        <w:rPr>
+          <w:rFonts w:ascii="Times New Roman" w:hAnsi="Times New Roman" w:cs="Times New Roman"/>
+          <w:color w:val="242424"/>
+          <w:shd w:val="clear" w:color="auto" w:fill="FFFFFF"/>
+        </w:rPr>
+        <w:t xml:space="preserve">, we laid the Reef Life Survey transects </w:t>
       </w:r>
       <w:r>
         <w:rPr>
@@ -1295,23 +1308,49 @@
           <w:color w:val="242424"/>
           <w:shd w:val="clear" w:color="auto" w:fill="FFFFFF"/>
         </w:rPr>
-        <w:t>characterize the biological communities associated with each forest.</w:t>
-      </w:r>
-      <w:r>
-        <w:rPr>
-          <w:rFonts w:ascii="Times New Roman" w:hAnsi="Times New Roman" w:cs="Times New Roman"/>
-          <w:color w:val="242424"/>
-          <w:shd w:val="clear" w:color="auto" w:fill="FFFFFF"/>
-        </w:rPr>
-        <w:t xml:space="preserve"> We have clarified this section in the methods (lines 21</w:t>
-      </w:r>
-      <w:r>
-        <w:rPr>
-          <w:rFonts w:ascii="Times New Roman" w:hAnsi="Times New Roman" w:cs="Times New Roman"/>
-          <w:color w:val="242424"/>
-          <w:shd w:val="clear" w:color="auto" w:fill="FFFFFF"/>
-        </w:rPr>
-        <w:t>5</w:t>
+        <w:t xml:space="preserve">characterize the biological communities </w:t>
+      </w:r>
+      <w:r>
+        <w:rPr>
+          <w:rFonts w:ascii="Times New Roman" w:hAnsi="Times New Roman" w:cs="Times New Roman"/>
+          <w:i/>
+          <w:iCs/>
+          <w:color w:val="242424"/>
+          <w:shd w:val="clear" w:color="auto" w:fill="FFFFFF"/>
+        </w:rPr>
+        <w:t>associated</w:t>
+      </w:r>
+      <w:r>
+        <w:rPr>
+          <w:rFonts w:ascii="Times New Roman" w:hAnsi="Times New Roman" w:cs="Times New Roman"/>
+          <w:color w:val="242424"/>
+          <w:shd w:val="clear" w:color="auto" w:fill="FFFFFF"/>
+        </w:rPr>
+        <w:t xml:space="preserve"> with each forest.</w:t>
+      </w:r>
+      <w:r>
+        <w:rPr>
+          <w:rFonts w:ascii="Times New Roman" w:hAnsi="Times New Roman" w:cs="Times New Roman"/>
+          <w:color w:val="242424"/>
+          <w:shd w:val="clear" w:color="auto" w:fill="FFFFFF"/>
+        </w:rPr>
+        <w:t xml:space="preserve"> </w:t>
+      </w:r>
+      <w:r>
+        <w:rPr>
+          <w:rFonts w:ascii="Times New Roman" w:hAnsi="Times New Roman" w:cs="Times New Roman"/>
+          <w:color w:val="242424"/>
+          <w:shd w:val="clear" w:color="auto" w:fill="FFFFFF"/>
+        </w:rPr>
+        <w:t>We have clarified this section in the methods (lines 21</w:t>
+      </w:r>
+      <w:r>
+        <w:rPr>
+          <w:rFonts w:ascii="Times New Roman" w:hAnsi="Times New Roman" w:cs="Times New Roman"/>
+          <w:color w:val="242424"/>
+          <w:shd w:val="clear" w:color="auto" w:fill="FFFFFF"/>
+        </w:rPr>
+        <w:t>2</w:t>
       </w:r>
       <w:r>
         <w:rPr>
@@ -1327,7 +1366,344 @@
           <w:color w:val="242424"/>
           <w:shd w:val="clear" w:color="auto" w:fill="FFFFFF"/>
         </w:rPr>
-        <w:t>8</w:t>
+        <w:t>6</w:t>
+      </w:r>
+      <w:r>
+        <w:rPr>
+          <w:rFonts w:ascii="Times New Roman" w:hAnsi="Times New Roman" w:cs="Times New Roman"/>
+          <w:color w:val="242424"/>
+          <w:shd w:val="clear" w:color="auto" w:fill="FFFFFF"/>
+        </w:rPr>
+        <w:t xml:space="preserve">). </w:t>
+      </w:r>
+      <w:r>
+        <w:rPr>
+          <w:rFonts w:ascii="Times New Roman" w:hAnsi="Times New Roman" w:cs="Times New Roman"/>
+          <w:color w:val="242424"/>
+          <w:shd w:val="clear" w:color="auto" w:fill="FFFFFF"/>
+        </w:rPr>
+        <w:t>W</w:t>
+      </w:r>
+      <w:r>
+        <w:rPr>
+          <w:rFonts w:ascii="Times New Roman" w:hAnsi="Times New Roman" w:cs="Times New Roman"/>
+          <w:color w:val="242424"/>
+          <w:shd w:val="clear" w:color="auto" w:fill="FFFFFF"/>
+        </w:rPr>
+        <w:t xml:space="preserve">e still feel that with our sampling design and analysis, we can explore the role of animal biomass in modulating ammonium </w:t>
+      </w:r>
+      <w:r>
+        <w:rPr>
+          <w:rFonts w:ascii="Times New Roman" w:hAnsi="Times New Roman" w:cs="Times New Roman"/>
+          <w:color w:val="242424"/>
+          <w:shd w:val="clear" w:color="auto" w:fill="FFFFFF"/>
+        </w:rPr>
+        <w:t>retention by kelp forests</w:t>
+      </w:r>
+      <w:r>
+        <w:rPr>
+          <w:rFonts w:ascii="Times New Roman" w:hAnsi="Times New Roman" w:cs="Times New Roman"/>
+          <w:color w:val="242424"/>
+          <w:shd w:val="clear" w:color="auto" w:fill="FFFFFF"/>
+        </w:rPr>
+        <w:t xml:space="preserve">, albeit with more noise than if we had data on animal biomass </w:t>
+      </w:r>
+      <w:r>
+        <w:rPr>
+          <w:rFonts w:ascii="Times New Roman" w:hAnsi="Times New Roman" w:cs="Times New Roman"/>
+          <w:color w:val="242424"/>
+          <w:shd w:val="clear" w:color="auto" w:fill="FFFFFF"/>
+        </w:rPr>
+        <w:t>inside vs outside</w:t>
+      </w:r>
+      <w:r>
+        <w:rPr>
+          <w:rFonts w:ascii="Times New Roman" w:hAnsi="Times New Roman" w:cs="Times New Roman"/>
+          <w:color w:val="242424"/>
+          <w:shd w:val="clear" w:color="auto" w:fill="FFFFFF"/>
+        </w:rPr>
+        <w:t xml:space="preserve"> kelp forests.</w:t>
+      </w:r>
+      <w:r>
+        <w:rPr>
+          <w:rFonts w:ascii="Times New Roman" w:hAnsi="Times New Roman" w:cs="Times New Roman"/>
+          <w:color w:val="242424"/>
+          <w:shd w:val="clear" w:color="auto" w:fill="FFFFFF"/>
+        </w:rPr>
+        <w:t xml:space="preserve"> </w:t>
+      </w:r>
+      <w:r>
+        <w:rPr>
+          <w:rFonts w:ascii="Times New Roman" w:hAnsi="Times New Roman" w:cs="Times New Roman"/>
+          <w:color w:val="242424"/>
+          <w:shd w:val="clear" w:color="auto" w:fill="FFFFFF"/>
+        </w:rPr>
+        <w:t xml:space="preserve">We have also added a sentence to our discussion to address this </w:t>
+      </w:r>
+      <w:r>
+        <w:rPr>
+          <w:rFonts w:ascii="Times New Roman" w:hAnsi="Times New Roman" w:cs="Times New Roman"/>
+          <w:color w:val="242424"/>
+          <w:shd w:val="clear" w:color="auto" w:fill="FFFFFF"/>
+        </w:rPr>
+        <w:t xml:space="preserve">(lines </w:t>
+      </w:r>
+      <w:r>
+        <w:rPr>
+          <w:rFonts w:ascii="Times New Roman" w:hAnsi="Times New Roman" w:cs="Times New Roman"/>
+          <w:color w:val="242424"/>
+          <w:shd w:val="clear" w:color="auto" w:fill="FFFFFF"/>
+        </w:rPr>
+        <w:t>503-505</w:t>
+      </w:r>
+      <w:r>
+        <w:rPr>
+          <w:rFonts w:ascii="Times New Roman" w:hAnsi="Times New Roman" w:cs="Times New Roman"/>
+          <w:color w:val="242424"/>
+          <w:shd w:val="clear" w:color="auto" w:fill="FFFFFF"/>
+        </w:rPr>
+        <w:t>)</w:t>
+      </w:r>
+      <w:r>
+        <w:rPr>
+          <w:rFonts w:ascii="Times New Roman" w:hAnsi="Times New Roman" w:cs="Times New Roman"/>
+          <w:color w:val="242424"/>
+          <w:shd w:val="clear" w:color="auto" w:fill="FFFFFF"/>
+        </w:rPr>
+        <w:t>.</w:t>
+      </w:r>
+      <w:r>
+        <w:rPr>
+          <w:rFonts w:ascii="Times New Roman" w:hAnsi="Times New Roman" w:cs="Times New Roman"/>
+          <w:color w:val="242424"/>
+        </w:rPr>
+        <w:br/>
+      </w:r>
+      <w:r>
+        <w:rPr>
+          <w:rFonts w:ascii="Times New Roman" w:hAnsi="Times New Roman" w:cs="Times New Roman"/>
+          <w:color w:val="242424"/>
+        </w:rPr>
+        <w:br/>
+      </w:r>
+      <w:r>
+        <w:rPr>
+          <w:rFonts w:ascii="Times New Roman" w:hAnsi="Times New Roman" w:cs="Times New Roman"/>
+          <w:color w:val="242424"/>
+          <w:shd w:val="clear" w:color="auto" w:fill="FFFFFF"/>
+        </w:rPr>
+        <w:t>Lines 226-27 - 0-2m above the benthos seems quite variable honestly and I expect this generated some heterogeneity in the data that might not have existed had they been consistent about the depth off the bottom as these samples would have had more/less influence from the benthic organisms excreting ammonium. Nothing to be done now but some unfortunate variability here.</w:t>
+      </w:r>
+    </w:p>
+    <w:p>
+      <w:pPr>
+        <w:spacing w:line="276" w:lineRule="auto"/>
+        <w:rPr>
+          <w:rFonts w:ascii="Times New Roman" w:hAnsi="Times New Roman" w:cs="Times New Roman"/>
+          <w:color w:val="242424"/>
+          <w:shd w:val="clear" w:color="auto" w:fill="FFFFFF"/>
+        </w:rPr>
+      </w:pPr>
+      <w:r>
+        <w:rPr>
+          <w:rFonts w:ascii="Times New Roman" w:hAnsi="Times New Roman" w:cs="Times New Roman"/>
+          <w:color w:val="242424"/>
+          <w:shd w:val="clear" w:color="auto" w:fill="FFFFFF"/>
+        </w:rPr>
+        <w:t>RESPONSE: We agree, and tried to minimize variation in the field, but cannot correct this now.</w:t>
+      </w:r>
+      <w:r>
+        <w:rPr>
+          <w:rFonts w:ascii="Times New Roman" w:hAnsi="Times New Roman" w:cs="Times New Roman"/>
+          <w:color w:val="242424"/>
+        </w:rPr>
+        <w:br/>
+      </w:r>
+      <w:r>
+        <w:rPr>
+          <w:rFonts w:ascii="Times New Roman" w:hAnsi="Times New Roman" w:cs="Times New Roman"/>
+          <w:color w:val="242424"/>
+        </w:rPr>
+        <w:br/>
+      </w:r>
+      <w:r>
+        <w:rPr>
+          <w:rFonts w:ascii="Times New Roman" w:hAnsi="Times New Roman" w:cs="Times New Roman"/>
+          <w:color w:val="242424"/>
+          <w:shd w:val="clear" w:color="auto" w:fill="FFFFFF"/>
+        </w:rPr>
+        <w:t>Lines 229-30 - Not sure I understand the ‘standard’ creation here vs simply the samples taken outside the kelp forest. How were these ‘standards’ used?</w:t>
+      </w:r>
+    </w:p>
+    <w:p>
+      <w:pPr>
+        <w:spacing w:line="276" w:lineRule="auto"/>
+        <w:rPr>
+          <w:rFonts w:ascii="Times New Roman" w:hAnsi="Times New Roman" w:cs="Times New Roman"/>
+          <w:color w:val="242424"/>
+          <w:shd w:val="clear" w:color="auto" w:fill="FFFFFF"/>
+        </w:rPr>
+      </w:pPr>
+      <w:r>
+        <w:rPr>
+          <w:rFonts w:ascii="Times New Roman" w:hAnsi="Times New Roman" w:cs="Times New Roman"/>
+          <w:color w:val="242424"/>
+          <w:shd w:val="clear" w:color="auto" w:fill="FFFFFF"/>
+        </w:rPr>
+        <w:t xml:space="preserve">RESPONSE: The </w:t>
+      </w:r>
+      <w:r>
+        <w:rPr>
+          <w:rFonts w:ascii="Times New Roman" w:hAnsi="Times New Roman" w:cs="Times New Roman"/>
+          <w:color w:val="242424"/>
+          <w:shd w:val="clear" w:color="auto" w:fill="FFFFFF"/>
+        </w:rPr>
+        <w:t>standard-additions protocol II</w:t>
+      </w:r>
+      <w:r>
+        <w:rPr>
+          <w:rFonts w:ascii="Times New Roman" w:hAnsi="Times New Roman" w:cs="Times New Roman"/>
+          <w:color w:val="242424"/>
+          <w:shd w:val="clear" w:color="auto" w:fill="FFFFFF"/>
+        </w:rPr>
+        <w:t xml:space="preserve"> cited in the methods uses seawater taken from the same site as the samples to generate a standard curve for the fluorometric detection of NH₄⁺. </w:t>
+      </w:r>
+      <w:r>
+        <w:rPr>
+          <w:rFonts w:ascii="Times New Roman" w:hAnsi="Times New Roman" w:cs="Times New Roman"/>
+          <w:color w:val="242424"/>
+          <w:shd w:val="clear" w:color="auto" w:fill="FFFFFF"/>
+        </w:rPr>
+        <w:lastRenderedPageBreak/>
+        <w:t>We have clarified this in the text (lines 24</w:t>
+      </w:r>
+      <w:r>
+        <w:rPr>
+          <w:rFonts w:ascii="Times New Roman" w:hAnsi="Times New Roman" w:cs="Times New Roman"/>
+          <w:color w:val="242424"/>
+          <w:shd w:val="clear" w:color="auto" w:fill="FFFFFF"/>
+        </w:rPr>
+        <w:t>1</w:t>
+      </w:r>
+      <w:r>
+        <w:rPr>
+          <w:rFonts w:ascii="Times New Roman" w:hAnsi="Times New Roman" w:cs="Times New Roman"/>
+          <w:color w:val="242424"/>
+          <w:shd w:val="clear" w:color="auto" w:fill="FFFFFF"/>
+        </w:rPr>
+        <w:t>-24</w:t>
+      </w:r>
+      <w:r>
+        <w:rPr>
+          <w:rFonts w:ascii="Times New Roman" w:hAnsi="Times New Roman" w:cs="Times New Roman"/>
+          <w:color w:val="242424"/>
+          <w:shd w:val="clear" w:color="auto" w:fill="FFFFFF"/>
+        </w:rPr>
+        <w:t>3</w:t>
+      </w:r>
+      <w:r>
+        <w:rPr>
+          <w:rFonts w:ascii="Times New Roman" w:hAnsi="Times New Roman" w:cs="Times New Roman"/>
+          <w:color w:val="242424"/>
+          <w:shd w:val="clear" w:color="auto" w:fill="FFFFFF"/>
+        </w:rPr>
+        <w:t xml:space="preserve">). </w:t>
+      </w:r>
+      <w:r>
+        <w:rPr>
+          <w:rFonts w:ascii="Times New Roman" w:hAnsi="Times New Roman" w:cs="Times New Roman"/>
+          <w:color w:val="242424"/>
+        </w:rPr>
+        <w:br/>
+      </w:r>
+      <w:r>
+        <w:rPr>
+          <w:rFonts w:ascii="Times New Roman" w:hAnsi="Times New Roman" w:cs="Times New Roman"/>
+          <w:color w:val="242424"/>
+        </w:rPr>
+        <w:br/>
+      </w:r>
+      <w:r>
+        <w:rPr>
+          <w:rFonts w:ascii="Times New Roman" w:hAnsi="Times New Roman" w:cs="Times New Roman"/>
+          <w:color w:val="242424"/>
+          <w:shd w:val="clear" w:color="auto" w:fill="FFFFFF"/>
+        </w:rPr>
+        <w:t>Line 302 - is animal abundance in biomass or density?</w:t>
+      </w:r>
+    </w:p>
+    <w:p>
+      <w:pPr>
+        <w:spacing w:line="276" w:lineRule="auto"/>
+        <w:rPr>
+          <w:rFonts w:ascii="Times New Roman" w:hAnsi="Times New Roman" w:cs="Times New Roman"/>
+          <w:color w:val="242424"/>
+          <w:shd w:val="clear" w:color="auto" w:fill="FFFFFF"/>
+        </w:rPr>
+      </w:pPr>
+      <w:r>
+        <w:rPr>
+          <w:rFonts w:ascii="Times New Roman" w:hAnsi="Times New Roman" w:cs="Times New Roman"/>
+          <w:color w:val="242424"/>
+          <w:shd w:val="clear" w:color="auto" w:fill="FFFFFF"/>
+        </w:rPr>
+        <w:t xml:space="preserve">RESPONSE: </w:t>
+      </w:r>
+      <w:r>
+        <w:rPr>
+          <w:rFonts w:ascii="Times New Roman" w:hAnsi="Times New Roman" w:cs="Times New Roman"/>
+          <w:color w:val="242424"/>
+          <w:shd w:val="clear" w:color="auto" w:fill="FFFFFF"/>
+        </w:rPr>
+        <w:t>T</w:t>
+      </w:r>
+      <w:r>
+        <w:rPr>
+          <w:rFonts w:ascii="Times New Roman" w:hAnsi="Times New Roman" w:cs="Times New Roman"/>
+          <w:color w:val="242424"/>
+          <w:shd w:val="clear" w:color="auto" w:fill="FFFFFF"/>
+        </w:rPr>
+        <w:t>his is density</w:t>
+      </w:r>
+      <w:r>
+        <w:rPr>
+          <w:rFonts w:ascii="Times New Roman" w:hAnsi="Times New Roman" w:cs="Times New Roman"/>
+          <w:color w:val="242424"/>
+          <w:shd w:val="clear" w:color="auto" w:fill="FFFFFF"/>
+        </w:rPr>
+        <w:t>. W</w:t>
+      </w:r>
+      <w:r>
+        <w:rPr>
+          <w:rFonts w:ascii="Times New Roman" w:hAnsi="Times New Roman" w:cs="Times New Roman"/>
+          <w:color w:val="242424"/>
+          <w:shd w:val="clear" w:color="auto" w:fill="FFFFFF"/>
+        </w:rPr>
+        <w:t>e have clarified this in the text (line 3</w:t>
+      </w:r>
+      <w:r>
+        <w:rPr>
+          <w:rFonts w:ascii="Times New Roman" w:hAnsi="Times New Roman" w:cs="Times New Roman"/>
+          <w:color w:val="242424"/>
+          <w:shd w:val="clear" w:color="auto" w:fill="FFFFFF"/>
+        </w:rPr>
+        <w:t>13</w:t>
+      </w:r>
+      <w:r>
+        <w:rPr>
+          <w:rFonts w:ascii="Times New Roman" w:hAnsi="Times New Roman" w:cs="Times New Roman"/>
+          <w:color w:val="242424"/>
+          <w:shd w:val="clear" w:color="auto" w:fill="FFFFFF"/>
+        </w:rPr>
+        <w:t>-3</w:t>
+      </w:r>
+      <w:r>
+        <w:rPr>
+          <w:rFonts w:ascii="Times New Roman" w:hAnsi="Times New Roman" w:cs="Times New Roman"/>
+          <w:color w:val="242424"/>
+          <w:shd w:val="clear" w:color="auto" w:fill="FFFFFF"/>
+        </w:rPr>
+        <w:t>15</w:t>
       </w:r>
       <w:r>
         <w:rPr>
@@ -1337,130 +1713,215 @@
         </w:rPr>
         <w:t>).</w:t>
       </w:r>
-      <w:r>
-        <w:rPr>
-          <w:rFonts w:ascii="Times New Roman" w:hAnsi="Times New Roman" w:cs="Times New Roman"/>
-          <w:color w:val="242424"/>
-        </w:rPr>
-        <w:br/>
-      </w:r>
-      <w:commentRangeEnd w:id="1"/>
-      <w:r>
-        <w:rPr>
-          <w:rStyle w:val="CommentReference"/>
-        </w:rPr>
-        <w:commentReference w:id="1"/>
-      </w:r>
-      <w:r>
-        <w:rPr>
-          <w:rFonts w:ascii="Times New Roman" w:hAnsi="Times New Roman" w:cs="Times New Roman"/>
-          <w:color w:val="242424"/>
-        </w:rPr>
-        <w:br/>
-      </w:r>
-      <w:r>
-        <w:rPr>
-          <w:rFonts w:ascii="Times New Roman" w:hAnsi="Times New Roman" w:cs="Times New Roman"/>
-          <w:color w:val="242424"/>
-          <w:shd w:val="clear" w:color="auto" w:fill="FFFFFF"/>
-        </w:rPr>
-        <w:t>Lines 226-27 - 0-2m above the benthos seems quite variable honestly and I expect this generated some heterogeneity in the data that might not have existed had they been consistent about the depth off the bottom as these samples would have had more/less influence from the benthic organisms excreting ammonium. Nothing to be done now but some unfortunate variability here.</w:t>
-      </w:r>
-    </w:p>
-    <w:p>
-      <w:pPr>
-        <w:spacing w:line="276" w:lineRule="auto"/>
-        <w:rPr>
-          <w:rFonts w:ascii="Times New Roman" w:hAnsi="Times New Roman" w:cs="Times New Roman"/>
-          <w:color w:val="242424"/>
-          <w:shd w:val="clear" w:color="auto" w:fill="FFFFFF"/>
-        </w:rPr>
-      </w:pPr>
-      <w:r>
-        <w:rPr>
-          <w:rFonts w:ascii="Times New Roman" w:hAnsi="Times New Roman" w:cs="Times New Roman"/>
-          <w:color w:val="242424"/>
-          <w:shd w:val="clear" w:color="auto" w:fill="FFFFFF"/>
-        </w:rPr>
-        <w:t>RESPONSE: We agree, and tried to minimize variation in the field, but cannot correct this now.</w:t>
-      </w:r>
-      <w:r>
-        <w:rPr>
-          <w:rFonts w:ascii="Times New Roman" w:hAnsi="Times New Roman" w:cs="Times New Roman"/>
-          <w:color w:val="242424"/>
-        </w:rPr>
-        <w:br/>
-      </w:r>
-      <w:r>
-        <w:rPr>
-          <w:rFonts w:ascii="Times New Roman" w:hAnsi="Times New Roman" w:cs="Times New Roman"/>
-          <w:color w:val="242424"/>
-        </w:rPr>
-        <w:br/>
-      </w:r>
-      <w:r>
-        <w:rPr>
-          <w:rFonts w:ascii="Times New Roman" w:hAnsi="Times New Roman" w:cs="Times New Roman"/>
-          <w:color w:val="242424"/>
-          <w:shd w:val="clear" w:color="auto" w:fill="FFFFFF"/>
-        </w:rPr>
-        <w:t>Lines 229-30 - Not sure I understand the ‘standard’ creation here vs simply the samples taken outside the kelp forest. How were these ‘standards’ used?</w:t>
-      </w:r>
-    </w:p>
-    <w:p>
-      <w:pPr>
-        <w:spacing w:line="276" w:lineRule="auto"/>
-        <w:rPr>
-          <w:rFonts w:ascii="Times New Roman" w:hAnsi="Times New Roman" w:cs="Times New Roman"/>
-          <w:color w:val="242424"/>
-          <w:shd w:val="clear" w:color="auto" w:fill="FFFFFF"/>
-        </w:rPr>
-      </w:pPr>
-      <w:r>
-        <w:rPr>
-          <w:rFonts w:ascii="Times New Roman" w:hAnsi="Times New Roman" w:cs="Times New Roman"/>
-          <w:color w:val="242424"/>
-          <w:shd w:val="clear" w:color="auto" w:fill="FFFFFF"/>
-        </w:rPr>
-        <w:t xml:space="preserve">RESPONSE: The </w:t>
-      </w:r>
-      <w:r>
-        <w:rPr>
-          <w:rFonts w:ascii="Times New Roman" w:hAnsi="Times New Roman" w:cs="Times New Roman"/>
-          <w:color w:val="242424"/>
-          <w:shd w:val="clear" w:color="auto" w:fill="FFFFFF"/>
-        </w:rPr>
-        <w:t>standard-additions protocol II</w:t>
-      </w:r>
-      <w:r>
-        <w:rPr>
-          <w:rFonts w:ascii="Times New Roman" w:hAnsi="Times New Roman" w:cs="Times New Roman"/>
-          <w:color w:val="242424"/>
-          <w:shd w:val="clear" w:color="auto" w:fill="FFFFFF"/>
-        </w:rPr>
-        <w:t xml:space="preserve"> cited in the methods uses seawater taken from the same site as the samples to generate a standard curve for the fluorometric detection of NH₄⁺. We have clarified this in the text (lines 24</w:t>
-      </w:r>
-      <w:r>
-        <w:rPr>
-          <w:rFonts w:ascii="Times New Roman" w:hAnsi="Times New Roman" w:cs="Times New Roman"/>
-          <w:color w:val="242424"/>
-          <w:shd w:val="clear" w:color="auto" w:fill="FFFFFF"/>
-        </w:rPr>
-        <w:t>1</w:t>
-      </w:r>
-      <w:r>
-        <w:rPr>
-          <w:rFonts w:ascii="Times New Roman" w:hAnsi="Times New Roman" w:cs="Times New Roman"/>
-          <w:color w:val="242424"/>
-          <w:shd w:val="clear" w:color="auto" w:fill="FFFFFF"/>
-        </w:rPr>
-        <w:t>-24</w:t>
-      </w:r>
-      <w:r>
-        <w:rPr>
-          <w:rFonts w:ascii="Times New Roman" w:hAnsi="Times New Roman" w:cs="Times New Roman"/>
-          <w:color w:val="242424"/>
-          <w:shd w:val="clear" w:color="auto" w:fill="FFFFFF"/>
+    </w:p>
+    <w:p>
+      <w:pPr>
+        <w:spacing w:line="276" w:lineRule="auto"/>
+        <w:rPr>
+          <w:rFonts w:ascii="Times New Roman" w:hAnsi="Times New Roman" w:cs="Times New Roman"/>
+          <w:color w:val="242424"/>
+          <w:shd w:val="clear" w:color="auto" w:fill="FFFFFF"/>
+        </w:rPr>
+      </w:pPr>
+      <w:r>
+        <w:rPr>
+          <w:rFonts w:ascii="Times New Roman" w:hAnsi="Times New Roman" w:cs="Times New Roman"/>
+          <w:color w:val="242424"/>
+        </w:rPr>
+        <w:br/>
+      </w:r>
+      <w:r>
+        <w:rPr>
+          <w:rFonts w:ascii="Times New Roman" w:hAnsi="Times New Roman" w:cs="Times New Roman"/>
+          <w:color w:val="242424"/>
+          <w:shd w:val="clear" w:color="auto" w:fill="FFFFFF"/>
+        </w:rPr>
+        <w:t>Line 303 - Not sure why diversity was a predictor here. That wasn’t well set up in the Intro of why they were interested in diversity as being important here.</w:t>
+      </w:r>
+    </w:p>
+    <w:p>
+      <w:pPr>
+        <w:spacing w:line="276" w:lineRule="auto"/>
+        <w:rPr>
+          <w:rFonts w:ascii="Times New Roman" w:hAnsi="Times New Roman" w:cs="Times New Roman"/>
+          <w:color w:val="242424"/>
+          <w:shd w:val="clear" w:color="auto" w:fill="FFFFFF"/>
+        </w:rPr>
+      </w:pPr>
+      <w:r>
+        <w:rPr>
+          <w:rFonts w:ascii="Times New Roman" w:hAnsi="Times New Roman" w:cs="Times New Roman"/>
+          <w:color w:val="242424"/>
+          <w:shd w:val="clear" w:color="auto" w:fill="FFFFFF"/>
+        </w:rPr>
+        <w:t>RESPONSE: Body size and diversity are two predictors of NH₄⁺ supply rate (</w:t>
+      </w:r>
+      <w:proofErr w:type="spellStart"/>
+      <w:r>
+        <w:rPr>
+          <w:rFonts w:ascii="Times New Roman" w:hAnsi="Times New Roman" w:cs="Times New Roman"/>
+          <w:color w:val="242424"/>
+          <w:shd w:val="clear" w:color="auto" w:fill="FFFFFF"/>
+        </w:rPr>
+        <w:t>Allgeier</w:t>
+      </w:r>
+      <w:proofErr w:type="spellEnd"/>
+      <w:r>
+        <w:rPr>
+          <w:rFonts w:ascii="Times New Roman" w:hAnsi="Times New Roman" w:cs="Times New Roman"/>
+          <w:color w:val="242424"/>
+          <w:shd w:val="clear" w:color="auto" w:fill="FFFFFF"/>
+        </w:rPr>
+        <w:t xml:space="preserve"> et al., 2014)</w:t>
+      </w:r>
+      <w:r>
+        <w:rPr>
+          <w:rFonts w:ascii="Times New Roman" w:hAnsi="Times New Roman" w:cs="Times New Roman"/>
+          <w:color w:val="242424"/>
+          <w:shd w:val="clear" w:color="auto" w:fill="FFFFFF"/>
+        </w:rPr>
+        <w:t>. W</w:t>
+      </w:r>
+      <w:r>
+        <w:rPr>
+          <w:rFonts w:ascii="Times New Roman" w:hAnsi="Times New Roman" w:cs="Times New Roman"/>
+          <w:color w:val="242424"/>
+          <w:shd w:val="clear" w:color="auto" w:fill="FFFFFF"/>
+        </w:rPr>
+        <w:t xml:space="preserve">e have added a sentence to the introduction to bridge this gap (lines </w:t>
+      </w:r>
+      <w:r>
+        <w:rPr>
+          <w:rFonts w:ascii="Times New Roman" w:hAnsi="Times New Roman" w:cs="Times New Roman"/>
+          <w:color w:val="242424"/>
+          <w:shd w:val="clear" w:color="auto" w:fill="FFFFFF"/>
+        </w:rPr>
+        <w:t>100-101</w:t>
+      </w:r>
+      <w:r>
+        <w:rPr>
+          <w:rFonts w:ascii="Times New Roman" w:hAnsi="Times New Roman" w:cs="Times New Roman"/>
+          <w:color w:val="242424"/>
+          <w:shd w:val="clear" w:color="auto" w:fill="FFFFFF"/>
+        </w:rPr>
+        <w:t>).</w:t>
+      </w:r>
+      <w:r>
+        <w:rPr>
+          <w:rFonts w:ascii="Times New Roman" w:hAnsi="Times New Roman" w:cs="Times New Roman"/>
+          <w:color w:val="242424"/>
+        </w:rPr>
+        <w:br/>
+      </w:r>
+      <w:r>
+        <w:rPr>
+          <w:rFonts w:ascii="Times New Roman" w:hAnsi="Times New Roman" w:cs="Times New Roman"/>
+          <w:color w:val="242424"/>
+        </w:rPr>
+        <w:br/>
+      </w:r>
+      <w:r>
+        <w:rPr>
+          <w:rFonts w:ascii="Times New Roman" w:hAnsi="Times New Roman" w:cs="Times New Roman"/>
+          <w:color w:val="242424"/>
+          <w:shd w:val="clear" w:color="auto" w:fill="FFFFFF"/>
+        </w:rPr>
+        <w:t>Lines 306-7 - biomass is a measure of abundance. do you mean ‘biomass as a predictor instead of density’ which is another measure of abundance.</w:t>
+      </w:r>
+    </w:p>
+    <w:p>
+      <w:pPr>
+        <w:spacing w:line="276" w:lineRule="auto"/>
+        <w:rPr>
+          <w:rFonts w:ascii="Times New Roman" w:hAnsi="Times New Roman" w:cs="Times New Roman"/>
+          <w:color w:val="242424"/>
+        </w:rPr>
+      </w:pPr>
+      <w:r>
+        <w:rPr>
+          <w:rFonts w:ascii="Times New Roman" w:hAnsi="Times New Roman" w:cs="Times New Roman"/>
+          <w:color w:val="242424"/>
+          <w:shd w:val="clear" w:color="auto" w:fill="FFFFFF"/>
+        </w:rPr>
+        <w:t xml:space="preserve">RESPONSE: </w:t>
+      </w:r>
+      <w:r>
+        <w:rPr>
+          <w:rFonts w:ascii="Times New Roman" w:hAnsi="Times New Roman" w:cs="Times New Roman"/>
+          <w:color w:val="242424"/>
+          <w:shd w:val="clear" w:color="auto" w:fill="FFFFFF"/>
+        </w:rPr>
+        <w:t>We use abundance to mean the number of animals/</w:t>
+      </w:r>
+      <w:r>
+        <w:rPr>
+          <w:rFonts w:ascii="Times New Roman" w:hAnsi="Times New Roman" w:cs="Times New Roman"/>
+          <w:color w:val="242424"/>
+          <w:shd w:val="clear" w:color="auto" w:fill="FFFFFF"/>
+        </w:rPr>
+        <w:t>m</w:t>
+      </w:r>
+      <w:r>
+        <w:rPr>
+          <w:rFonts w:ascii="Times New Roman" w:hAnsi="Times New Roman" w:cs="Times New Roman"/>
+          <w:color w:val="242424"/>
+          <w:shd w:val="clear" w:color="auto" w:fill="FFFFFF"/>
+          <w:vertAlign w:val="superscript"/>
+        </w:rPr>
+        <w:t>2</w:t>
+      </w:r>
+      <w:r>
+        <w:rPr>
+          <w:rFonts w:ascii="Times New Roman" w:hAnsi="Times New Roman" w:cs="Times New Roman"/>
+          <w:color w:val="242424"/>
+          <w:shd w:val="clear" w:color="auto" w:fill="FFFFFF"/>
+          <w:vertAlign w:val="superscript"/>
+        </w:rPr>
+        <w:t xml:space="preserve"> </w:t>
+      </w:r>
+      <w:r>
+        <w:rPr>
+          <w:rFonts w:ascii="Times New Roman" w:hAnsi="Times New Roman" w:cs="Times New Roman"/>
+          <w:color w:val="242424"/>
+        </w:rPr>
+        <w:t>and biomass to mean the wet weight of all the animals</w:t>
+      </w:r>
+      <w:r>
+        <w:rPr>
+          <w:rFonts w:ascii="Times New Roman" w:hAnsi="Times New Roman" w:cs="Times New Roman"/>
+          <w:color w:val="242424"/>
+          <w:shd w:val="clear" w:color="auto" w:fill="FFFFFF"/>
+        </w:rPr>
+        <w:t>/</w:t>
+      </w:r>
+      <w:r>
+        <w:rPr>
+          <w:rFonts w:ascii="Times New Roman" w:hAnsi="Times New Roman" w:cs="Times New Roman"/>
+          <w:color w:val="242424"/>
+          <w:shd w:val="clear" w:color="auto" w:fill="FFFFFF"/>
+        </w:rPr>
+        <w:t>m</w:t>
+      </w:r>
+      <w:r>
+        <w:rPr>
+          <w:rFonts w:ascii="Times New Roman" w:hAnsi="Times New Roman" w:cs="Times New Roman"/>
+          <w:color w:val="242424"/>
+          <w:shd w:val="clear" w:color="auto" w:fill="FFFFFF"/>
+          <w:vertAlign w:val="superscript"/>
+        </w:rPr>
+        <w:t>2</w:t>
+      </w:r>
+      <w:r>
+        <w:rPr>
+          <w:rFonts w:ascii="Times New Roman" w:hAnsi="Times New Roman" w:cs="Times New Roman"/>
+          <w:color w:val="242424"/>
+        </w:rPr>
+        <w:t>. We have clarified this on lines 31</w:t>
+      </w:r>
+      <w:r>
+        <w:rPr>
+          <w:rFonts w:ascii="Times New Roman" w:hAnsi="Times New Roman" w:cs="Times New Roman"/>
+          <w:color w:val="242424"/>
         </w:rPr>
         <w:t>3</w:t>
       </w:r>
@@ -1468,31 +1929,126 @@
         <w:rPr>
           <w:rFonts w:ascii="Times New Roman" w:hAnsi="Times New Roman" w:cs="Times New Roman"/>
           <w:color w:val="242424"/>
-          <w:shd w:val="clear" w:color="auto" w:fill="FFFFFF"/>
-        </w:rPr>
-        <w:t xml:space="preserve">). </w:t>
-      </w:r>
-      <w:r>
-        <w:rPr>
-          <w:rFonts w:ascii="Times New Roman" w:hAnsi="Times New Roman" w:cs="Times New Roman"/>
-          <w:color w:val="242424"/>
-        </w:rPr>
-        <w:br/>
-      </w:r>
-      <w:r>
-        <w:rPr>
-          <w:rFonts w:ascii="Times New Roman" w:hAnsi="Times New Roman" w:cs="Times New Roman"/>
-          <w:color w:val="242424"/>
-        </w:rPr>
-        <w:br/>
-      </w:r>
-      <w:r>
-        <w:rPr>
-          <w:rFonts w:ascii="Times New Roman" w:hAnsi="Times New Roman" w:cs="Times New Roman"/>
-          <w:color w:val="242424"/>
-          <w:shd w:val="clear" w:color="auto" w:fill="FFFFFF"/>
-        </w:rPr>
-        <w:t>Line 302 - is animal abundance in biomass or density?</w:t>
+        </w:rPr>
+        <w:t>-315 and keep this terminology consistent through the text.</w:t>
+      </w:r>
+      <w:r>
+        <w:rPr>
+          <w:rFonts w:ascii="Times New Roman" w:hAnsi="Times New Roman" w:cs="Times New Roman"/>
+          <w:color w:val="242424"/>
+        </w:rPr>
+        <w:t xml:space="preserve"> Our use of “abundance” is </w:t>
+      </w:r>
+      <w:r>
+        <w:rPr>
+          <w:rFonts w:ascii="Times New Roman" w:hAnsi="Times New Roman" w:cs="Times New Roman"/>
+          <w:color w:val="242424"/>
+          <w:shd w:val="clear" w:color="auto" w:fill="FFFFFF"/>
+        </w:rPr>
+        <w:t>consistent with terminology used by other papers using Reef Life Survey data (</w:t>
+      </w:r>
+      <w:proofErr w:type="spellStart"/>
+      <w:r>
+        <w:rPr>
+          <w:rFonts w:ascii="Times New Roman" w:hAnsi="Times New Roman" w:cs="Times New Roman"/>
+          <w:color w:val="242424"/>
+          <w:shd w:val="clear" w:color="auto" w:fill="FFFFFF"/>
+        </w:rPr>
+        <w:t>eg.</w:t>
+      </w:r>
+      <w:proofErr w:type="spellEnd"/>
+      <w:r>
+        <w:rPr>
+          <w:rFonts w:ascii="Times New Roman" w:hAnsi="Times New Roman" w:cs="Times New Roman"/>
+          <w:color w:val="242424"/>
+          <w:shd w:val="clear" w:color="auto" w:fill="FFFFFF"/>
+        </w:rPr>
+        <w:t xml:space="preserve"> Waldock et al., 2019, </w:t>
+      </w:r>
+      <w:r>
+        <w:rPr>
+          <w:rFonts w:ascii="Times New Roman" w:hAnsi="Times New Roman" w:cs="Times New Roman"/>
+          <w:color w:val="242424"/>
+          <w:shd w:val="clear" w:color="auto" w:fill="FFFFFF"/>
+        </w:rPr>
+        <w:t>The shape of abundance distributions across temperature gradients in reef fishes</w:t>
+      </w:r>
+      <w:r>
+        <w:rPr>
+          <w:rFonts w:ascii="Times New Roman" w:hAnsi="Times New Roman" w:cs="Times New Roman"/>
+          <w:color w:val="242424"/>
+          <w:shd w:val="clear" w:color="auto" w:fill="FFFFFF"/>
+        </w:rPr>
+        <w:t>)</w:t>
+      </w:r>
+      <w:r>
+        <w:rPr>
+          <w:rFonts w:ascii="Times New Roman" w:hAnsi="Times New Roman" w:cs="Times New Roman"/>
+          <w:color w:val="242424"/>
+          <w:shd w:val="clear" w:color="auto" w:fill="FFFFFF"/>
+        </w:rPr>
+        <w:t>.</w:t>
+      </w:r>
+    </w:p>
+    <w:p>
+      <w:pPr>
+        <w:spacing w:line="276" w:lineRule="auto"/>
+        <w:rPr>
+          <w:rFonts w:ascii="Times New Roman" w:hAnsi="Times New Roman" w:cs="Times New Roman"/>
+          <w:color w:val="242424"/>
+          <w:shd w:val="clear" w:color="auto" w:fill="FFFFFF"/>
+        </w:rPr>
+      </w:pPr>
+      <w:r>
+        <w:rPr>
+          <w:rFonts w:ascii="Times New Roman" w:hAnsi="Times New Roman" w:cs="Times New Roman"/>
+          <w:color w:val="242424"/>
+        </w:rPr>
+        <w:br/>
+      </w:r>
+      <w:r>
+        <w:rPr>
+          <w:rFonts w:ascii="Times New Roman" w:hAnsi="Times New Roman" w:cs="Times New Roman"/>
+          <w:color w:val="242424"/>
+          <w:shd w:val="clear" w:color="auto" w:fill="FFFFFF"/>
+        </w:rPr>
+        <w:t xml:space="preserve">Lines 314-15 - </w:t>
+      </w:r>
+      <w:proofErr w:type="gramStart"/>
+      <w:r>
+        <w:rPr>
+          <w:rFonts w:ascii="Times New Roman" w:hAnsi="Times New Roman" w:cs="Times New Roman"/>
+          <w:color w:val="242424"/>
+          <w:shd w:val="clear" w:color="auto" w:fill="FFFFFF"/>
+        </w:rPr>
+        <w:t>So</w:t>
+      </w:r>
+      <w:proofErr w:type="gramEnd"/>
+      <w:r>
+        <w:rPr>
+          <w:rFonts w:ascii="Times New Roman" w:hAnsi="Times New Roman" w:cs="Times New Roman"/>
+          <w:color w:val="242424"/>
+          <w:shd w:val="clear" w:color="auto" w:fill="FFFFFF"/>
+        </w:rPr>
+        <w:t xml:space="preserve"> was animal biomass measured outside of the kelp forest in the within-site comparisons? I don’t think it was from reading the methods. </w:t>
+      </w:r>
+      <w:proofErr w:type="gramStart"/>
+      <w:r>
+        <w:rPr>
+          <w:rFonts w:ascii="Times New Roman" w:hAnsi="Times New Roman" w:cs="Times New Roman"/>
+          <w:color w:val="242424"/>
+          <w:shd w:val="clear" w:color="auto" w:fill="FFFFFF"/>
+        </w:rPr>
+        <w:t>So</w:t>
+      </w:r>
+      <w:proofErr w:type="gramEnd"/>
+      <w:r>
+        <w:rPr>
+          <w:rFonts w:ascii="Times New Roman" w:hAnsi="Times New Roman" w:cs="Times New Roman"/>
+          <w:color w:val="242424"/>
+          <w:shd w:val="clear" w:color="auto" w:fill="FFFFFF"/>
+        </w:rPr>
+        <w:t xml:space="preserve"> was this animal biomass from the kelp forest as the predictor here? Seems like the biomass of animals outside of the kelp forest would have influenced this difference so it feels like they are missing some important information with which to interpret their patterns.</w:t>
       </w:r>
     </w:p>
     <w:p>
@@ -1518,55 +2074,210 @@
           <w:color w:val="242424"/>
           <w:shd w:val="clear" w:color="auto" w:fill="FFFFFF"/>
         </w:rPr>
-        <w:t>T</w:t>
-      </w:r>
-      <w:r>
-        <w:rPr>
-          <w:rFonts w:ascii="Times New Roman" w:hAnsi="Times New Roman" w:cs="Times New Roman"/>
-          <w:color w:val="242424"/>
-          <w:shd w:val="clear" w:color="auto" w:fill="FFFFFF"/>
-        </w:rPr>
-        <w:t>his is density</w:t>
-      </w:r>
-      <w:r>
-        <w:rPr>
-          <w:rFonts w:ascii="Times New Roman" w:hAnsi="Times New Roman" w:cs="Times New Roman"/>
-          <w:color w:val="242424"/>
-          <w:shd w:val="clear" w:color="auto" w:fill="FFFFFF"/>
-        </w:rPr>
-        <w:t>. W</w:t>
-      </w:r>
-      <w:r>
-        <w:rPr>
-          <w:rFonts w:ascii="Times New Roman" w:hAnsi="Times New Roman" w:cs="Times New Roman"/>
-          <w:color w:val="242424"/>
-          <w:shd w:val="clear" w:color="auto" w:fill="FFFFFF"/>
-        </w:rPr>
-        <w:t>e have clarified this in the text (line 3</w:t>
-      </w:r>
-      <w:r>
-        <w:rPr>
-          <w:rFonts w:ascii="Times New Roman" w:hAnsi="Times New Roman" w:cs="Times New Roman"/>
-          <w:color w:val="242424"/>
-          <w:shd w:val="clear" w:color="auto" w:fill="FFFFFF"/>
-        </w:rPr>
-        <w:t>13</w:t>
-      </w:r>
-      <w:r>
-        <w:rPr>
-          <w:rFonts w:ascii="Times New Roman" w:hAnsi="Times New Roman" w:cs="Times New Roman"/>
-          <w:color w:val="242424"/>
-          <w:shd w:val="clear" w:color="auto" w:fill="FFFFFF"/>
-        </w:rPr>
-        <w:t>-3</w:t>
-      </w:r>
-      <w:r>
-        <w:rPr>
-          <w:rFonts w:ascii="Times New Roman" w:hAnsi="Times New Roman" w:cs="Times New Roman"/>
-          <w:color w:val="242424"/>
-          <w:shd w:val="clear" w:color="auto" w:fill="FFFFFF"/>
-        </w:rPr>
-        <w:t>15</w:t>
+        <w:t xml:space="preserve">Correct: animal biomass from the edge of the kelp forest (our proxy for </w:t>
+      </w:r>
+      <w:r>
+        <w:rPr>
+          <w:rFonts w:ascii="Times New Roman" w:hAnsi="Times New Roman" w:cs="Times New Roman"/>
+          <w:color w:val="242424"/>
+          <w:shd w:val="clear" w:color="auto" w:fill="FFFFFF"/>
+        </w:rPr>
+        <w:t>kelp-associated biological communities</w:t>
+      </w:r>
+      <w:r>
+        <w:rPr>
+          <w:rFonts w:ascii="Times New Roman" w:hAnsi="Times New Roman" w:cs="Times New Roman"/>
+          <w:color w:val="242424"/>
+          <w:shd w:val="clear" w:color="auto" w:fill="FFFFFF"/>
+        </w:rPr>
+        <w:t>, a</w:t>
+      </w:r>
+      <w:r>
+        <w:rPr>
+          <w:rFonts w:ascii="Times New Roman" w:hAnsi="Times New Roman" w:cs="Times New Roman"/>
+          <w:color w:val="242424"/>
+          <w:shd w:val="clear" w:color="auto" w:fill="FFFFFF"/>
+        </w:rPr>
+        <w:t>s clarified above</w:t>
+      </w:r>
+      <w:r>
+        <w:rPr>
+          <w:rFonts w:ascii="Times New Roman" w:hAnsi="Times New Roman" w:cs="Times New Roman"/>
+          <w:color w:val="242424"/>
+          <w:shd w:val="clear" w:color="auto" w:fill="FFFFFF"/>
+        </w:rPr>
+        <w:t xml:space="preserve">) is the predictor here. We agree that it </w:t>
+      </w:r>
+      <w:r>
+        <w:rPr>
+          <w:rFonts w:ascii="Times New Roman" w:hAnsi="Times New Roman" w:cs="Times New Roman"/>
+          <w:color w:val="242424"/>
+          <w:shd w:val="clear" w:color="auto" w:fill="FFFFFF"/>
+        </w:rPr>
+        <w:t>might</w:t>
+      </w:r>
+      <w:r>
+        <w:rPr>
+          <w:rFonts w:ascii="Times New Roman" w:hAnsi="Times New Roman" w:cs="Times New Roman"/>
+          <w:color w:val="242424"/>
+          <w:shd w:val="clear" w:color="auto" w:fill="FFFFFF"/>
+        </w:rPr>
+        <w:t xml:space="preserve"> have reduced noise to consider how the difference in animal biomass between in and out of kelp forests influences the difference in ammonium concentration</w:t>
+      </w:r>
+      <w:r>
+        <w:rPr>
+          <w:rFonts w:ascii="Times New Roman" w:hAnsi="Times New Roman" w:cs="Times New Roman"/>
+          <w:color w:val="242424"/>
+          <w:shd w:val="clear" w:color="auto" w:fill="FFFFFF"/>
+        </w:rPr>
+        <w:t xml:space="preserve"> </w:t>
+      </w:r>
+      <w:r>
+        <w:rPr>
+          <w:rFonts w:ascii="Times New Roman" w:hAnsi="Times New Roman" w:cs="Times New Roman"/>
+          <w:color w:val="242424"/>
+          <w:shd w:val="clear" w:color="auto" w:fill="FFFFFF"/>
+        </w:rPr>
+        <w:t>a</w:t>
+      </w:r>
+      <w:r>
+        <w:rPr>
+          <w:rFonts w:ascii="Times New Roman" w:hAnsi="Times New Roman" w:cs="Times New Roman"/>
+          <w:color w:val="242424"/>
+          <w:shd w:val="clear" w:color="auto" w:fill="FFFFFF"/>
+        </w:rPr>
+        <w:t>nd have a</w:t>
+      </w:r>
+      <w:r>
+        <w:rPr>
+          <w:rFonts w:ascii="Times New Roman" w:hAnsi="Times New Roman" w:cs="Times New Roman"/>
+          <w:color w:val="242424"/>
+          <w:shd w:val="clear" w:color="auto" w:fill="FFFFFF"/>
+        </w:rPr>
+        <w:t xml:space="preserve">dded a sentence to our discussion to address this </w:t>
+      </w:r>
+      <w:r>
+        <w:rPr>
+          <w:rFonts w:ascii="Times New Roman" w:hAnsi="Times New Roman" w:cs="Times New Roman"/>
+          <w:color w:val="242424"/>
+          <w:shd w:val="clear" w:color="auto" w:fill="FFFFFF"/>
+        </w:rPr>
+        <w:t>(lines 503-505)</w:t>
+      </w:r>
+      <w:r>
+        <w:rPr>
+          <w:rFonts w:ascii="Times New Roman" w:hAnsi="Times New Roman" w:cs="Times New Roman"/>
+          <w:color w:val="242424"/>
+          <w:shd w:val="clear" w:color="auto" w:fill="FFFFFF"/>
+        </w:rPr>
+        <w:t xml:space="preserve">. </w:t>
+      </w:r>
+    </w:p>
+    <w:p>
+      <w:pPr>
+        <w:spacing w:line="276" w:lineRule="auto"/>
+        <w:rPr>
+          <w:rFonts w:ascii="Times New Roman" w:hAnsi="Times New Roman" w:cs="Times New Roman"/>
+          <w:color w:val="242424"/>
+          <w:shd w:val="clear" w:color="auto" w:fill="FFFFFF"/>
+        </w:rPr>
+      </w:pPr>
+      <w:r>
+        <w:rPr>
+          <w:rFonts w:ascii="Times New Roman" w:hAnsi="Times New Roman" w:cs="Times New Roman"/>
+          <w:color w:val="242424"/>
+        </w:rPr>
+        <w:br/>
+      </w:r>
+      <w:r>
+        <w:rPr>
+          <w:rFonts w:ascii="Times New Roman" w:hAnsi="Times New Roman" w:cs="Times New Roman"/>
+          <w:color w:val="242424"/>
+          <w:shd w:val="clear" w:color="auto" w:fill="FFFFFF"/>
+        </w:rPr>
+        <w:t>Lines 329-31 - How were these data included in the model? Or were they? Not clear how these data were used</w:t>
+      </w:r>
+    </w:p>
+    <w:p>
+      <w:pPr>
+        <w:spacing w:line="276" w:lineRule="auto"/>
+        <w:rPr>
+          <w:rFonts w:ascii="Times New Roman" w:hAnsi="Times New Roman" w:cs="Times New Roman"/>
+          <w:color w:val="242424"/>
+          <w:shd w:val="clear" w:color="auto" w:fill="FFFFFF"/>
+        </w:rPr>
+      </w:pPr>
+      <w:r>
+        <w:rPr>
+          <w:rFonts w:ascii="Times New Roman" w:hAnsi="Times New Roman" w:cs="Times New Roman"/>
+          <w:color w:val="242424"/>
+          <w:shd w:val="clear" w:color="auto" w:fill="FFFFFF"/>
+        </w:rPr>
+        <w:t>RESPONSE: In the results we state the estimated total NH₄⁺ excretion rate by the sea cucumbers for comparison to the total excretion rate of the crabs used in the other experiment (lines 4</w:t>
+      </w:r>
+      <w:r>
+        <w:rPr>
+          <w:rFonts w:ascii="Times New Roman" w:hAnsi="Times New Roman" w:cs="Times New Roman"/>
+          <w:color w:val="242424"/>
+          <w:shd w:val="clear" w:color="auto" w:fill="FFFFFF"/>
+        </w:rPr>
+        <w:t>12</w:t>
+      </w:r>
+      <w:r>
+        <w:rPr>
+          <w:rFonts w:ascii="Times New Roman" w:hAnsi="Times New Roman" w:cs="Times New Roman"/>
+          <w:color w:val="242424"/>
+          <w:shd w:val="clear" w:color="auto" w:fill="FFFFFF"/>
+        </w:rPr>
+        <w:t xml:space="preserve"> and 4</w:t>
+      </w:r>
+      <w:r>
+        <w:rPr>
+          <w:rFonts w:ascii="Times New Roman" w:hAnsi="Times New Roman" w:cs="Times New Roman"/>
+          <w:color w:val="242424"/>
+          <w:shd w:val="clear" w:color="auto" w:fill="FFFFFF"/>
+        </w:rPr>
+        <w:t>18</w:t>
+      </w:r>
+      <w:r>
+        <w:rPr>
+          <w:rFonts w:ascii="Times New Roman" w:hAnsi="Times New Roman" w:cs="Times New Roman"/>
+          <w:color w:val="242424"/>
+          <w:shd w:val="clear" w:color="auto" w:fill="FFFFFF"/>
+        </w:rPr>
+        <w:t>). These rates were not included in any model. We have attempted to clarify this in the text (lines 3</w:t>
+      </w:r>
+      <w:r>
+        <w:rPr>
+          <w:rFonts w:ascii="Times New Roman" w:hAnsi="Times New Roman" w:cs="Times New Roman"/>
+          <w:color w:val="242424"/>
+          <w:shd w:val="clear" w:color="auto" w:fill="FFFFFF"/>
+        </w:rPr>
+        <w:t>6</w:t>
+      </w:r>
+      <w:r>
+        <w:rPr>
+          <w:rFonts w:ascii="Times New Roman" w:hAnsi="Times New Roman" w:cs="Times New Roman"/>
+          <w:color w:val="242424"/>
+          <w:shd w:val="clear" w:color="auto" w:fill="FFFFFF"/>
+        </w:rPr>
+        <w:t>6</w:t>
+      </w:r>
+      <w:r>
+        <w:rPr>
+          <w:rFonts w:ascii="Times New Roman" w:hAnsi="Times New Roman" w:cs="Times New Roman"/>
+          <w:color w:val="242424"/>
+          <w:shd w:val="clear" w:color="auto" w:fill="FFFFFF"/>
+        </w:rPr>
+        <w:t>-36</w:t>
+      </w:r>
+      <w:r>
+        <w:rPr>
+          <w:rFonts w:ascii="Times New Roman" w:hAnsi="Times New Roman" w:cs="Times New Roman"/>
+          <w:color w:val="242424"/>
+          <w:shd w:val="clear" w:color="auto" w:fill="FFFFFF"/>
+        </w:rPr>
+        <w:t>9</w:t>
       </w:r>
       <w:r>
         <w:rPr>
@@ -1576,49 +2287,133 @@
         </w:rPr>
         <w:t>).</w:t>
       </w:r>
-    </w:p>
-    <w:p>
-      <w:pPr>
-        <w:spacing w:line="276" w:lineRule="auto"/>
-        <w:rPr>
-          <w:rFonts w:ascii="Times New Roman" w:hAnsi="Times New Roman" w:cs="Times New Roman"/>
-          <w:color w:val="242424"/>
-          <w:shd w:val="clear" w:color="auto" w:fill="FFFFFF"/>
-        </w:rPr>
-      </w:pPr>
-      <w:r>
-        <w:rPr>
-          <w:rFonts w:ascii="Times New Roman" w:hAnsi="Times New Roman" w:cs="Times New Roman"/>
-          <w:color w:val="242424"/>
+      <w:r>
+        <w:rPr>
+          <w:rFonts w:ascii="Times New Roman" w:hAnsi="Times New Roman" w:cs="Times New Roman"/>
+          <w:color w:val="242424"/>
+        </w:rPr>
+        <w:br/>
+      </w:r>
+      <w:r>
+        <w:rPr>
+          <w:rFonts w:ascii="Times New Roman" w:hAnsi="Times New Roman" w:cs="Times New Roman"/>
+          <w:color w:val="242424"/>
+        </w:rPr>
+        <w:br/>
+      </w:r>
+      <w:r>
+        <w:rPr>
+          <w:rFonts w:ascii="Times New Roman" w:hAnsi="Times New Roman" w:cs="Times New Roman"/>
+          <w:color w:val="242424"/>
+          <w:shd w:val="clear" w:color="auto" w:fill="FFFFFF"/>
+        </w:rPr>
+        <w:t>Lines 336-37 - What was this relationship used for? I’m not clear why they tell me this.</w:t>
+      </w:r>
+    </w:p>
+    <w:p>
+      <w:pPr>
+        <w:spacing w:line="276" w:lineRule="auto"/>
+        <w:rPr>
+          <w:rFonts w:ascii="Times New Roman" w:hAnsi="Times New Roman" w:cs="Times New Roman"/>
+          <w:color w:val="242424"/>
+          <w:shd w:val="clear" w:color="auto" w:fill="FFFFFF"/>
+        </w:rPr>
+      </w:pPr>
+      <w:r>
+        <w:rPr>
+          <w:rFonts w:ascii="Times New Roman" w:hAnsi="Times New Roman" w:cs="Times New Roman"/>
+          <w:color w:val="242424"/>
+          <w:shd w:val="clear" w:color="auto" w:fill="FFFFFF"/>
+        </w:rPr>
+        <w:t>RESPONSE: See above response.</w:t>
+      </w:r>
+      <w:r>
+        <w:rPr>
+          <w:rFonts w:ascii="Times New Roman" w:hAnsi="Times New Roman" w:cs="Times New Roman"/>
+          <w:color w:val="242424"/>
+        </w:rPr>
+        <w:br/>
+      </w:r>
+      <w:r>
+        <w:rPr>
+          <w:rFonts w:ascii="Times New Roman" w:hAnsi="Times New Roman" w:cs="Times New Roman"/>
+          <w:color w:val="242424"/>
+        </w:rPr>
+        <w:br/>
+      </w:r>
+      <w:r>
+        <w:rPr>
+          <w:rFonts w:ascii="Times New Roman" w:hAnsi="Times New Roman" w:cs="Times New Roman"/>
+          <w:color w:val="242424"/>
+          <w:shd w:val="clear" w:color="auto" w:fill="FFFFFF"/>
+        </w:rPr>
+        <w:t>Line 345 - and by abundance you mean density of animals? Or biomass of animals?</w:t>
+      </w:r>
+    </w:p>
+    <w:p>
+      <w:pPr>
+        <w:spacing w:line="276" w:lineRule="auto"/>
+        <w:rPr>
+          <w:rFonts w:ascii="Times New Roman" w:hAnsi="Times New Roman" w:cs="Times New Roman"/>
+          <w:color w:val="242424"/>
+          <w:shd w:val="clear" w:color="auto" w:fill="FFFFFF"/>
+        </w:rPr>
+      </w:pPr>
+      <w:r>
+        <w:rPr>
+          <w:rFonts w:ascii="Times New Roman" w:hAnsi="Times New Roman" w:cs="Times New Roman"/>
+          <w:color w:val="242424"/>
+          <w:shd w:val="clear" w:color="auto" w:fill="FFFFFF"/>
         </w:rPr>
         <w:lastRenderedPageBreak/>
-        <w:br/>
-      </w:r>
-      <w:r>
-        <w:rPr>
-          <w:rFonts w:ascii="Times New Roman" w:hAnsi="Times New Roman" w:cs="Times New Roman"/>
-          <w:color w:val="242424"/>
-          <w:shd w:val="clear" w:color="auto" w:fill="FFFFFF"/>
-        </w:rPr>
-        <w:t>Line 303 - Not sure why diversity was a predictor here. That wasn’t well set up in the Intro of why they were interested in diversity as being important here.</w:t>
-      </w:r>
-    </w:p>
-    <w:p>
-      <w:pPr>
-        <w:spacing w:line="276" w:lineRule="auto"/>
-        <w:rPr>
-          <w:rFonts w:ascii="Times New Roman" w:hAnsi="Times New Roman" w:cs="Times New Roman"/>
-          <w:color w:val="242424"/>
-          <w:shd w:val="clear" w:color="auto" w:fill="FFFFFF"/>
-        </w:rPr>
-      </w:pPr>
-      <w:r>
-        <w:rPr>
-          <w:rFonts w:ascii="Times New Roman" w:hAnsi="Times New Roman" w:cs="Times New Roman"/>
-          <w:color w:val="242424"/>
-          <w:shd w:val="clear" w:color="auto" w:fill="FFFFFF"/>
-        </w:rPr>
-        <w:t>RESPONSE: Body size and diversity are two predictors of NH₄⁺ supply rate (</w:t>
+        <w:t>RESPONSE: By abundance we mean the total number of animals/m</w:t>
+      </w:r>
+      <w:r>
+        <w:rPr>
+          <w:rFonts w:ascii="Times New Roman" w:hAnsi="Times New Roman" w:cs="Times New Roman"/>
+          <w:color w:val="242424"/>
+          <w:shd w:val="clear" w:color="auto" w:fill="FFFFFF"/>
+          <w:vertAlign w:val="superscript"/>
+        </w:rPr>
+        <w:t>2</w:t>
+      </w:r>
+      <w:r>
+        <w:rPr>
+          <w:rFonts w:ascii="Times New Roman" w:hAnsi="Times New Roman" w:cs="Times New Roman"/>
+          <w:color w:val="242424"/>
+          <w:shd w:val="clear" w:color="auto" w:fill="FFFFFF"/>
+        </w:rPr>
+        <w:t xml:space="preserve"> as defined in the methods</w:t>
+      </w:r>
+      <w:r>
+        <w:rPr>
+          <w:rFonts w:ascii="Times New Roman" w:hAnsi="Times New Roman" w:cs="Times New Roman"/>
+          <w:color w:val="242424"/>
+          <w:shd w:val="clear" w:color="auto" w:fill="FFFFFF"/>
+        </w:rPr>
+        <w:t>.</w:t>
+      </w:r>
+      <w:r>
+        <w:rPr>
+          <w:rFonts w:ascii="Times New Roman" w:hAnsi="Times New Roman" w:cs="Times New Roman"/>
+          <w:color w:val="242424"/>
+        </w:rPr>
+        <w:br/>
+      </w:r>
+      <w:r>
+        <w:rPr>
+          <w:rFonts w:ascii="Times New Roman" w:hAnsi="Times New Roman" w:cs="Times New Roman"/>
+          <w:color w:val="242424"/>
+        </w:rPr>
+        <w:br/>
+      </w:r>
+      <w:r>
+        <w:rPr>
+          <w:rFonts w:ascii="Times New Roman" w:hAnsi="Times New Roman" w:cs="Times New Roman"/>
+          <w:color w:val="242424"/>
+          <w:shd w:val="clear" w:color="auto" w:fill="FFFFFF"/>
+        </w:rPr>
+        <w:t xml:space="preserve">Lines 346 – 350 - This model exploration looking for the influence of individual families of animals seems like data dredging to me looking at these relationships for all families. Clearly limpets are not driving this overall relationship. I would argue strongly that this part of the analysis be removed. </w:t>
       </w:r>
       <w:proofErr w:type="spellStart"/>
       <w:r>
@@ -1627,7 +2422,7 @@
           <w:color w:val="242424"/>
           <w:shd w:val="clear" w:color="auto" w:fill="FFFFFF"/>
         </w:rPr>
-        <w:t>Allgeier</w:t>
+        <w:t>Its</w:t>
       </w:r>
       <w:proofErr w:type="spellEnd"/>
       <w:r>
@@ -1636,53 +2431,130 @@
           <w:color w:val="242424"/>
           <w:shd w:val="clear" w:color="auto" w:fill="FFFFFF"/>
         </w:rPr>
-        <w:t xml:space="preserve"> et al., 2014)</w:t>
-      </w:r>
-      <w:r>
-        <w:rPr>
-          <w:rFonts w:ascii="Times New Roman" w:hAnsi="Times New Roman" w:cs="Times New Roman"/>
-          <w:color w:val="242424"/>
-          <w:shd w:val="clear" w:color="auto" w:fill="FFFFFF"/>
-        </w:rPr>
-        <w:t>. W</w:t>
-      </w:r>
-      <w:r>
-        <w:rPr>
-          <w:rFonts w:ascii="Times New Roman" w:hAnsi="Times New Roman" w:cs="Times New Roman"/>
-          <w:color w:val="242424"/>
-          <w:shd w:val="clear" w:color="auto" w:fill="FFFFFF"/>
-        </w:rPr>
-        <w:t>e have added a sentence to the introduction to bridge this gap (lines 96-97).</w:t>
-      </w:r>
-      <w:r>
-        <w:rPr>
-          <w:rFonts w:ascii="Times New Roman" w:hAnsi="Times New Roman" w:cs="Times New Roman"/>
-          <w:color w:val="242424"/>
-        </w:rPr>
-        <w:br/>
-      </w:r>
-      <w:r>
-        <w:rPr>
-          <w:rFonts w:ascii="Times New Roman" w:hAnsi="Times New Roman" w:cs="Times New Roman"/>
-          <w:color w:val="242424"/>
-        </w:rPr>
-        <w:br/>
-      </w:r>
-      <w:r>
-        <w:rPr>
-          <w:rFonts w:ascii="Times New Roman" w:hAnsi="Times New Roman" w:cs="Times New Roman"/>
-          <w:color w:val="242424"/>
-          <w:shd w:val="clear" w:color="auto" w:fill="FFFFFF"/>
-        </w:rPr>
-        <w:t>Lines 306-7 - biomass is a measure of abundance. do you mean ‘biomass as a predictor instead of density’ which is another measure of abundance.</w:t>
-      </w:r>
-    </w:p>
-    <w:p>
-      <w:pPr>
-        <w:spacing w:line="276" w:lineRule="auto"/>
-        <w:rPr>
-          <w:rFonts w:ascii="Times New Roman" w:hAnsi="Times New Roman" w:cs="Times New Roman"/>
-          <w:color w:val="242424"/>
+        <w:t xml:space="preserve"> not appropriate.</w:t>
+      </w:r>
+    </w:p>
+    <w:p>
+      <w:pPr>
+        <w:spacing w:line="276" w:lineRule="auto"/>
+        <w:rPr>
+          <w:rFonts w:ascii="Times New Roman" w:hAnsi="Times New Roman" w:cs="Times New Roman"/>
+          <w:color w:val="242424"/>
+          <w:shd w:val="clear" w:color="auto" w:fill="FFFFFF"/>
+        </w:rPr>
+      </w:pPr>
+      <w:r>
+        <w:rPr>
+          <w:rFonts w:ascii="Times New Roman" w:hAnsi="Times New Roman" w:cs="Times New Roman"/>
+          <w:color w:val="242424"/>
+          <w:shd w:val="clear" w:color="auto" w:fill="FFFFFF"/>
+        </w:rPr>
+        <w:t>RESPONSE: We have removed the single-family models.</w:t>
+      </w:r>
+      <w:r>
+        <w:rPr>
+          <w:rFonts w:ascii="Times New Roman" w:hAnsi="Times New Roman" w:cs="Times New Roman"/>
+          <w:color w:val="242424"/>
+        </w:rPr>
+        <w:br/>
+      </w:r>
+      <w:r>
+        <w:rPr>
+          <w:rFonts w:ascii="Times New Roman" w:hAnsi="Times New Roman" w:cs="Times New Roman"/>
+          <w:color w:val="242424"/>
+        </w:rPr>
+        <w:br/>
+      </w:r>
+      <w:r>
+        <w:rPr>
+          <w:rFonts w:ascii="Times New Roman" w:hAnsi="Times New Roman" w:cs="Times New Roman"/>
+          <w:color w:val="242424"/>
+          <w:shd w:val="clear" w:color="auto" w:fill="FFFFFF"/>
+        </w:rPr>
+        <w:t xml:space="preserve">Fig 3b - Not sure I understand what the ‘None’ comparison is on Fig 3b. Where did these </w:t>
+      </w:r>
+      <w:proofErr w:type="gramStart"/>
+      <w:r>
+        <w:rPr>
+          <w:rFonts w:ascii="Times New Roman" w:hAnsi="Times New Roman" w:cs="Times New Roman"/>
+          <w:color w:val="242424"/>
+          <w:shd w:val="clear" w:color="auto" w:fill="FFFFFF"/>
+        </w:rPr>
+        <w:t>None</w:t>
+      </w:r>
+      <w:proofErr w:type="gramEnd"/>
+      <w:r>
+        <w:rPr>
+          <w:rFonts w:ascii="Times New Roman" w:hAnsi="Times New Roman" w:cs="Times New Roman"/>
+          <w:color w:val="242424"/>
+          <w:shd w:val="clear" w:color="auto" w:fill="FFFFFF"/>
+        </w:rPr>
+        <w:t xml:space="preserve"> surveys happen? I don’t think I got that from the Methods.</w:t>
+      </w:r>
+    </w:p>
+    <w:p>
+      <w:pPr>
+        <w:spacing w:line="276" w:lineRule="auto"/>
+        <w:rPr>
+          <w:rFonts w:ascii="Times New Roman" w:hAnsi="Times New Roman" w:cs="Times New Roman"/>
+          <w:color w:val="242424"/>
+          <w:shd w:val="clear" w:color="auto" w:fill="FFFFFF"/>
+        </w:rPr>
+      </w:pPr>
+      <w:r>
+        <w:rPr>
+          <w:rFonts w:ascii="Times New Roman" w:hAnsi="Times New Roman" w:cs="Times New Roman"/>
+          <w:color w:val="242424"/>
+          <w:shd w:val="clear" w:color="auto" w:fill="FFFFFF"/>
+        </w:rPr>
+        <w:t>RESPONSE: “None” here refers to our no-kelp control sites</w:t>
+      </w:r>
+      <w:r>
+        <w:rPr>
+          <w:rFonts w:ascii="Times New Roman" w:hAnsi="Times New Roman" w:cs="Times New Roman"/>
+          <w:color w:val="242424"/>
+          <w:shd w:val="clear" w:color="auto" w:fill="FFFFFF"/>
+        </w:rPr>
+        <w:t>, as explained in the Methods. W</w:t>
+      </w:r>
+      <w:r>
+        <w:rPr>
+          <w:rFonts w:ascii="Times New Roman" w:hAnsi="Times New Roman" w:cs="Times New Roman"/>
+          <w:color w:val="242424"/>
+          <w:shd w:val="clear" w:color="auto" w:fill="FFFFFF"/>
+        </w:rPr>
+        <w:t>e have updated this figure to use language consistent with our methods.</w:t>
+      </w:r>
+      <w:r>
+        <w:rPr>
+          <w:rFonts w:ascii="Times New Roman" w:hAnsi="Times New Roman" w:cs="Times New Roman"/>
+          <w:color w:val="242424"/>
+        </w:rPr>
+        <w:br/>
+      </w:r>
+      <w:r>
+        <w:rPr>
+          <w:rFonts w:ascii="Times New Roman" w:hAnsi="Times New Roman" w:cs="Times New Roman"/>
+          <w:color w:val="242424"/>
+        </w:rPr>
+        <w:br/>
+      </w:r>
+      <w:r>
+        <w:rPr>
+          <w:rFonts w:ascii="Times New Roman" w:hAnsi="Times New Roman" w:cs="Times New Roman"/>
+          <w:color w:val="242424"/>
+          <w:shd w:val="clear" w:color="auto" w:fill="FFFFFF"/>
+        </w:rPr>
+        <w:t>Line 365 – ‘We found limited evidence for an effect of animal biomass…” - Is that because you also didn’t account for animal biomass outside of the kelp forest? Or at least I can’t see that you did so.</w:t>
+      </w:r>
+    </w:p>
+    <w:p>
+      <w:pPr>
+        <w:spacing w:line="276" w:lineRule="auto"/>
+        <w:rPr>
+          <w:rFonts w:ascii="Times New Roman" w:hAnsi="Times New Roman" w:cs="Times New Roman"/>
+          <w:color w:val="242424"/>
+          <w:shd w:val="clear" w:color="auto" w:fill="FFFFFF"/>
         </w:rPr>
       </w:pPr>
       <w:r>
@@ -1699,31 +2571,29 @@
           <w:color w:val="242424"/>
           <w:shd w:val="clear" w:color="auto" w:fill="FFFFFF"/>
         </w:rPr>
-        <w:t>We use abundance to mean the number of animals/</w:t>
-      </w:r>
-      <w:r>
-        <w:rPr>
-          <w:rFonts w:ascii="Times New Roman" w:hAnsi="Times New Roman" w:cs="Times New Roman"/>
-          <w:color w:val="242424"/>
-          <w:shd w:val="clear" w:color="auto" w:fill="FFFFFF"/>
-        </w:rPr>
-        <w:t>m</w:t>
-      </w:r>
-      <w:r>
-        <w:rPr>
-          <w:rFonts w:ascii="Times New Roman" w:hAnsi="Times New Roman" w:cs="Times New Roman"/>
-          <w:color w:val="242424"/>
-          <w:shd w:val="clear" w:color="auto" w:fill="FFFFFF"/>
-          <w:vertAlign w:val="superscript"/>
-        </w:rPr>
-        <w:t>2</w:t>
-      </w:r>
-      <w:r>
-        <w:rPr>
-          <w:rFonts w:ascii="Times New Roman" w:hAnsi="Times New Roman" w:cs="Times New Roman"/>
-          <w:color w:val="242424"/>
-          <w:shd w:val="clear" w:color="auto" w:fill="FFFFFF"/>
-          <w:vertAlign w:val="superscript"/>
+        <w:t>Yes, that is possible, as acknowledged earlier</w:t>
+      </w:r>
+      <w:r>
+        <w:rPr>
+          <w:rFonts w:ascii="Times New Roman" w:hAnsi="Times New Roman" w:cs="Times New Roman"/>
+          <w:color w:val="242424"/>
+          <w:shd w:val="clear" w:color="auto" w:fill="FFFFFF"/>
+        </w:rPr>
+        <w:t xml:space="preserve"> and now added to the </w:t>
+      </w:r>
+      <w:r>
+        <w:rPr>
+          <w:rFonts w:ascii="Times New Roman" w:hAnsi="Times New Roman" w:cs="Times New Roman"/>
+          <w:color w:val="242424"/>
+          <w:shd w:val="clear" w:color="auto" w:fill="FFFFFF"/>
+        </w:rPr>
+        <w:t>discussion</w:t>
+      </w:r>
+      <w:r>
+        <w:rPr>
+          <w:rFonts w:ascii="Times New Roman" w:hAnsi="Times New Roman" w:cs="Times New Roman"/>
+          <w:color w:val="242424"/>
+          <w:shd w:val="clear" w:color="auto" w:fill="FFFFFF"/>
         </w:rPr>
         <w:t xml:space="preserve"> </w:t>
       </w:r>
@@ -1731,79 +2601,127 @@
         <w:rPr>
           <w:rFonts w:ascii="Times New Roman" w:hAnsi="Times New Roman" w:cs="Times New Roman"/>
           <w:color w:val="242424"/>
-        </w:rPr>
-        <w:t>and biomass to mean the wet weight of all the animals</w:t>
-      </w:r>
-      <w:r>
-        <w:rPr>
-          <w:rFonts w:ascii="Times New Roman" w:hAnsi="Times New Roman" w:cs="Times New Roman"/>
-          <w:color w:val="242424"/>
-          <w:shd w:val="clear" w:color="auto" w:fill="FFFFFF"/>
-        </w:rPr>
-        <w:t>/</w:t>
-      </w:r>
-      <w:r>
-        <w:rPr>
-          <w:rFonts w:ascii="Times New Roman" w:hAnsi="Times New Roman" w:cs="Times New Roman"/>
-          <w:color w:val="242424"/>
-          <w:shd w:val="clear" w:color="auto" w:fill="FFFFFF"/>
-        </w:rPr>
-        <w:t>m</w:t>
-      </w:r>
-      <w:r>
-        <w:rPr>
-          <w:rFonts w:ascii="Times New Roman" w:hAnsi="Times New Roman" w:cs="Times New Roman"/>
-          <w:color w:val="242424"/>
-          <w:shd w:val="clear" w:color="auto" w:fill="FFFFFF"/>
-          <w:vertAlign w:val="superscript"/>
-        </w:rPr>
-        <w:t>2</w:t>
-      </w:r>
-      <w:r>
-        <w:rPr>
-          <w:rFonts w:ascii="Times New Roman" w:hAnsi="Times New Roman" w:cs="Times New Roman"/>
-          <w:color w:val="242424"/>
-        </w:rPr>
-        <w:t>. We have clarified this on lines 31</w:t>
-      </w:r>
-      <w:r>
-        <w:rPr>
-          <w:rFonts w:ascii="Times New Roman" w:hAnsi="Times New Roman" w:cs="Times New Roman"/>
-          <w:color w:val="242424"/>
-        </w:rPr>
-        <w:t>3</w:t>
-      </w:r>
-      <w:r>
-        <w:rPr>
-          <w:rFonts w:ascii="Times New Roman" w:hAnsi="Times New Roman" w:cs="Times New Roman"/>
-          <w:color w:val="242424"/>
-        </w:rPr>
-        <w:t>-315 and keep this terminology consistent through the text.</w:t>
-      </w:r>
-    </w:p>
-    <w:p>
-      <w:pPr>
-        <w:spacing w:line="276" w:lineRule="auto"/>
-        <w:rPr>
-          <w:rFonts w:ascii="Times New Roman" w:hAnsi="Times New Roman" w:cs="Times New Roman"/>
-          <w:color w:val="242424"/>
-          <w:shd w:val="clear" w:color="auto" w:fill="FFFFFF"/>
-        </w:rPr>
-      </w:pPr>
-      <w:r>
-        <w:rPr>
-          <w:rFonts w:ascii="Times New Roman" w:hAnsi="Times New Roman" w:cs="Times New Roman"/>
-          <w:color w:val="242424"/>
-        </w:rPr>
-        <w:br/>
-      </w:r>
-      <w:r>
-        <w:rPr>
-          <w:rFonts w:ascii="Times New Roman" w:hAnsi="Times New Roman" w:cs="Times New Roman"/>
-          <w:color w:val="242424"/>
-          <w:shd w:val="clear" w:color="auto" w:fill="FFFFFF"/>
-        </w:rPr>
-        <w:t xml:space="preserve">Lines 314-15 - </w:t>
+          <w:shd w:val="clear" w:color="auto" w:fill="FFFFFF"/>
+        </w:rPr>
+        <w:t>(lines 503-505)</w:t>
+      </w:r>
+      <w:r>
+        <w:rPr>
+          <w:rFonts w:ascii="Times New Roman" w:hAnsi="Times New Roman" w:cs="Times New Roman"/>
+          <w:color w:val="242424"/>
+        </w:rPr>
+        <w:br/>
+      </w:r>
+      <w:r>
+        <w:rPr>
+          <w:rFonts w:ascii="Times New Roman" w:hAnsi="Times New Roman" w:cs="Times New Roman"/>
+          <w:color w:val="242424"/>
+        </w:rPr>
+        <w:br/>
+      </w:r>
+      <w:r>
+        <w:rPr>
+          <w:rFonts w:ascii="Times New Roman" w:hAnsi="Times New Roman" w:cs="Times New Roman"/>
+          <w:color w:val="242424"/>
+          <w:shd w:val="clear" w:color="auto" w:fill="FFFFFF"/>
+        </w:rPr>
+        <w:t>Lines 372 – 374 - Again I don’t think these single-family models are appropriate. I think they should be removed</w:t>
+      </w:r>
+    </w:p>
+    <w:p>
+      <w:pPr>
+        <w:spacing w:line="276" w:lineRule="auto"/>
+        <w:rPr>
+          <w:rFonts w:ascii="Times New Roman" w:hAnsi="Times New Roman" w:cs="Times New Roman"/>
+          <w:color w:val="242424"/>
+          <w:shd w:val="clear" w:color="auto" w:fill="FFFFFF"/>
+        </w:rPr>
+      </w:pPr>
+      <w:r>
+        <w:rPr>
+          <w:rFonts w:ascii="Times New Roman" w:hAnsi="Times New Roman" w:cs="Times New Roman"/>
+          <w:color w:val="242424"/>
+          <w:shd w:val="clear" w:color="auto" w:fill="FFFFFF"/>
+        </w:rPr>
+        <w:t>RESPONSE: They have been removed.</w:t>
+      </w:r>
+      <w:r>
+        <w:rPr>
+          <w:rFonts w:ascii="Times New Roman" w:hAnsi="Times New Roman" w:cs="Times New Roman"/>
+          <w:color w:val="242424"/>
+        </w:rPr>
+        <w:br/>
+      </w:r>
+      <w:r>
+        <w:rPr>
+          <w:rFonts w:ascii="Times New Roman" w:hAnsi="Times New Roman" w:cs="Times New Roman"/>
+          <w:color w:val="242424"/>
+        </w:rPr>
+        <w:br/>
+      </w:r>
+      <w:r>
+        <w:rPr>
+          <w:rFonts w:ascii="Times New Roman" w:hAnsi="Times New Roman" w:cs="Times New Roman"/>
+          <w:color w:val="242424"/>
+          <w:shd w:val="clear" w:color="auto" w:fill="FFFFFF"/>
+        </w:rPr>
+        <w:t>Lines 389-391 - But I’m guessing the two crab treatments weren’t different from each other?</w:t>
+      </w:r>
+    </w:p>
+    <w:p>
+      <w:pPr>
+        <w:spacing w:line="276" w:lineRule="auto"/>
+        <w:rPr>
+          <w:rFonts w:ascii="Times New Roman" w:hAnsi="Times New Roman" w:cs="Times New Roman"/>
+          <w:color w:val="242424"/>
+          <w:shd w:val="clear" w:color="auto" w:fill="FFFFFF"/>
+        </w:rPr>
+      </w:pPr>
+      <w:r>
+        <w:rPr>
+          <w:rFonts w:ascii="Times New Roman" w:hAnsi="Times New Roman" w:cs="Times New Roman"/>
+          <w:color w:val="242424"/>
+          <w:shd w:val="clear" w:color="auto" w:fill="FFFFFF"/>
+        </w:rPr>
+        <w:t xml:space="preserve">RESPONSE: </w:t>
+      </w:r>
+      <w:r>
+        <w:rPr>
+          <w:rFonts w:ascii="Times New Roman" w:hAnsi="Times New Roman" w:cs="Times New Roman"/>
+          <w:color w:val="242424"/>
+          <w:shd w:val="clear" w:color="auto" w:fill="FFFFFF"/>
+        </w:rPr>
+        <w:t>This is c</w:t>
+      </w:r>
+      <w:r>
+        <w:rPr>
+          <w:rFonts w:ascii="Times New Roman" w:hAnsi="Times New Roman" w:cs="Times New Roman"/>
+          <w:color w:val="242424"/>
+          <w:shd w:val="clear" w:color="auto" w:fill="FFFFFF"/>
+        </w:rPr>
+        <w:t>orrect.</w:t>
+      </w:r>
+      <w:r>
+        <w:rPr>
+          <w:rFonts w:ascii="Times New Roman" w:hAnsi="Times New Roman" w:cs="Times New Roman"/>
+          <w:color w:val="242424"/>
+        </w:rPr>
+        <w:br/>
+      </w:r>
+      <w:r>
+        <w:rPr>
+          <w:rFonts w:ascii="Times New Roman" w:hAnsi="Times New Roman" w:cs="Times New Roman"/>
+          <w:color w:val="242424"/>
+        </w:rPr>
+        <w:br/>
+      </w:r>
+      <w:r>
+        <w:rPr>
+          <w:rFonts w:ascii="Times New Roman" w:hAnsi="Times New Roman" w:cs="Times New Roman"/>
+          <w:color w:val="242424"/>
+          <w:shd w:val="clear" w:color="auto" w:fill="FFFFFF"/>
+        </w:rPr>
+        <w:t xml:space="preserve">Lines 441-442 - I don’t see this effect of tide in the data in Fig 3e. I don’t see any consistent effect of tide (but clearly the interaction with animal biomass). I don’t think you can say that there was a consistent effect of tide given the interaction and flood tide is </w:t>
       </w:r>
       <w:proofErr w:type="gramStart"/>
       <w:r>
@@ -1812,7 +2730,7 @@
           <w:color w:val="242424"/>
           <w:shd w:val="clear" w:color="auto" w:fill="FFFFFF"/>
         </w:rPr>
-        <w:t>So</w:t>
+        <w:t>definitely not</w:t>
       </w:r>
       <w:proofErr w:type="gramEnd"/>
       <w:r>
@@ -1821,7 +2739,117 @@
           <w:color w:val="242424"/>
           <w:shd w:val="clear" w:color="auto" w:fill="FFFFFF"/>
         </w:rPr>
-        <w:t xml:space="preserve"> was animal biomass measured outside of the kelp forest in the within-site comparisons? I don’t think it was from reading the methods. </w:t>
+        <w:t xml:space="preserve"> consistently higher than slack tide here.</w:t>
+      </w:r>
+    </w:p>
+    <w:p>
+      <w:pPr>
+        <w:spacing w:line="276" w:lineRule="auto"/>
+        <w:rPr>
+          <w:rFonts w:ascii="Times New Roman" w:hAnsi="Times New Roman" w:cs="Times New Roman"/>
+          <w:color w:val="242424"/>
+        </w:rPr>
+      </w:pPr>
+      <w:r>
+        <w:rPr>
+          <w:rFonts w:ascii="Times New Roman" w:hAnsi="Times New Roman" w:cs="Times New Roman"/>
+          <w:color w:val="242424"/>
+          <w:shd w:val="clear" w:color="auto" w:fill="FFFFFF"/>
+        </w:rPr>
+        <w:t xml:space="preserve">RESPONSE: This sentence refers to </w:t>
+      </w:r>
+      <w:r>
+        <w:rPr>
+          <w:rFonts w:ascii="Times New Roman" w:hAnsi="Times New Roman" w:cs="Times New Roman"/>
+          <w:color w:val="242424"/>
+          <w:shd w:val="clear" w:color="auto" w:fill="FFFFFF"/>
+        </w:rPr>
+        <w:t xml:space="preserve">the interaction shown in </w:t>
+      </w:r>
+      <w:r>
+        <w:rPr>
+          <w:rFonts w:ascii="Times New Roman" w:hAnsi="Times New Roman" w:cs="Times New Roman"/>
+          <w:color w:val="242424"/>
+          <w:shd w:val="clear" w:color="auto" w:fill="FFFFFF"/>
+        </w:rPr>
+        <w:t>Fig 3c, which shows the relationship between kelp biomass and NH₄⁺ retention is more dramatic</w:t>
+      </w:r>
+      <w:r>
+        <w:rPr>
+          <w:rFonts w:ascii="Times New Roman" w:hAnsi="Times New Roman" w:cs="Times New Roman"/>
+          <w:color w:val="242424"/>
+          <w:shd w:val="clear" w:color="auto" w:fill="FFFFFF"/>
+        </w:rPr>
+        <w:t xml:space="preserve"> or pronounced</w:t>
+      </w:r>
+      <w:r>
+        <w:rPr>
+          <w:rFonts w:ascii="Times New Roman" w:hAnsi="Times New Roman" w:cs="Times New Roman"/>
+          <w:color w:val="242424"/>
+          <w:shd w:val="clear" w:color="auto" w:fill="FFFFFF"/>
+        </w:rPr>
+        <w:t xml:space="preserve"> (steeper line) during flood vs slack tide. </w:t>
+      </w:r>
+    </w:p>
+    <w:p>
+      <w:pPr>
+        <w:spacing w:line="276" w:lineRule="auto"/>
+        <w:rPr>
+          <w:rFonts w:ascii="Times New Roman" w:hAnsi="Times New Roman" w:cs="Times New Roman"/>
+          <w:color w:val="242424"/>
+          <w:shd w:val="clear" w:color="auto" w:fill="FFFFFF"/>
+        </w:rPr>
+      </w:pPr>
+      <w:r>
+        <w:rPr>
+          <w:rFonts w:ascii="Times New Roman" w:hAnsi="Times New Roman" w:cs="Times New Roman"/>
+          <w:color w:val="242424"/>
+        </w:rPr>
+        <w:br/>
+      </w:r>
+      <w:r>
+        <w:rPr>
+          <w:rFonts w:ascii="Times New Roman" w:hAnsi="Times New Roman" w:cs="Times New Roman"/>
+          <w:color w:val="242424"/>
+          <w:shd w:val="clear" w:color="auto" w:fill="FFFFFF"/>
+        </w:rPr>
+        <w:t xml:space="preserve">Lines 447-451 - </w:t>
+      </w:r>
+      <w:proofErr w:type="spellStart"/>
+      <w:r>
+        <w:rPr>
+          <w:rFonts w:ascii="Times New Roman" w:hAnsi="Times New Roman" w:cs="Times New Roman"/>
+          <w:color w:val="242424"/>
+          <w:shd w:val="clear" w:color="auto" w:fill="FFFFFF"/>
+        </w:rPr>
+        <w:t>Its</w:t>
+      </w:r>
+      <w:proofErr w:type="spellEnd"/>
+      <w:r>
+        <w:rPr>
+          <w:rFonts w:ascii="Times New Roman" w:hAnsi="Times New Roman" w:cs="Times New Roman"/>
+          <w:color w:val="242424"/>
+          <w:shd w:val="clear" w:color="auto" w:fill="FFFFFF"/>
+        </w:rPr>
+        <w:t xml:space="preserve"> also likely that they have differential uptake rates of ammonium. I would guess that Macrocystis has higher uptake rates than </w:t>
+      </w:r>
+      <w:proofErr w:type="spellStart"/>
+      <w:r>
+        <w:rPr>
+          <w:rFonts w:ascii="Times New Roman" w:hAnsi="Times New Roman" w:cs="Times New Roman"/>
+          <w:color w:val="242424"/>
+          <w:shd w:val="clear" w:color="auto" w:fill="FFFFFF"/>
+        </w:rPr>
+        <w:t>Nereocystis</w:t>
+      </w:r>
+      <w:proofErr w:type="spellEnd"/>
+      <w:r>
+        <w:rPr>
+          <w:rFonts w:ascii="Times New Roman" w:hAnsi="Times New Roman" w:cs="Times New Roman"/>
+          <w:color w:val="242424"/>
+          <w:shd w:val="clear" w:color="auto" w:fill="FFFFFF"/>
+        </w:rPr>
+        <w:t xml:space="preserve"> so the uptake dynamics between the two species likely contributes </w:t>
       </w:r>
       <w:proofErr w:type="gramStart"/>
       <w:r>
@@ -1830,7 +2858,7 @@
           <w:color w:val="242424"/>
           <w:shd w:val="clear" w:color="auto" w:fill="FFFFFF"/>
         </w:rPr>
-        <w:t>So</w:t>
+        <w:t>in</w:t>
       </w:r>
       <w:proofErr w:type="gramEnd"/>
       <w:r>
@@ -1839,24 +2867,25 @@
           <w:color w:val="242424"/>
           <w:shd w:val="clear" w:color="auto" w:fill="FFFFFF"/>
         </w:rPr>
-        <w:t xml:space="preserve"> was this animal biomass from the kelp forest as the predictor here? Seems like the biomass of animals outside of the kelp forest would have influenced this difference so it feels like they are missing some important information with which to interpret their patterns.</w:t>
-      </w:r>
-    </w:p>
-    <w:p>
-      <w:pPr>
-        <w:spacing w:line="276" w:lineRule="auto"/>
-        <w:rPr>
-          <w:rFonts w:ascii="Times New Roman" w:hAnsi="Times New Roman" w:cs="Times New Roman"/>
-          <w:color w:val="242424"/>
-          <w:shd w:val="clear" w:color="auto" w:fill="FFFFFF"/>
-        </w:rPr>
-      </w:pPr>
-      <w:r>
-        <w:rPr>
-          <w:rFonts w:ascii="Times New Roman" w:hAnsi="Times New Roman" w:cs="Times New Roman"/>
-          <w:color w:val="242424"/>
-          <w:shd w:val="clear" w:color="auto" w:fill="FFFFFF"/>
-        </w:rPr>
+        <w:t xml:space="preserve"> that the giant kelp is simply using the nutrients faster not necessarily retaining fewer nutrients in the water column.</w:t>
+      </w:r>
+    </w:p>
+    <w:p>
+      <w:pPr>
+        <w:spacing w:line="276" w:lineRule="auto"/>
+        <w:rPr>
+          <w:rFonts w:ascii="Times New Roman" w:hAnsi="Times New Roman" w:cs="Times New Roman"/>
+          <w:color w:val="242424"/>
+          <w:shd w:val="clear" w:color="auto" w:fill="FFFFFF"/>
+        </w:rPr>
+      </w:pPr>
+      <w:r>
+        <w:rPr>
+          <w:rFonts w:ascii="Times New Roman" w:hAnsi="Times New Roman" w:cs="Times New Roman"/>
+          <w:color w:val="242424"/>
+          <w:shd w:val="clear" w:color="auto" w:fill="FFFFFF"/>
+        </w:rPr>
+        <w:lastRenderedPageBreak/>
         <w:t xml:space="preserve">RESPONSE: </w:t>
       </w:r>
       <w:r>
@@ -1865,106 +2894,23 @@
           <w:color w:val="242424"/>
           <w:shd w:val="clear" w:color="auto" w:fill="FFFFFF"/>
         </w:rPr>
-        <w:t>Correct: animal biomass from the edge of the kelp forest (our proxy for within, a</w:t>
-      </w:r>
-      <w:r>
-        <w:rPr>
-          <w:rFonts w:ascii="Times New Roman" w:hAnsi="Times New Roman" w:cs="Times New Roman"/>
-          <w:color w:val="242424"/>
-          <w:shd w:val="clear" w:color="auto" w:fill="FFFFFF"/>
-        </w:rPr>
-        <w:t>s clarified above</w:t>
-      </w:r>
-      <w:r>
-        <w:rPr>
-          <w:rFonts w:ascii="Times New Roman" w:hAnsi="Times New Roman" w:cs="Times New Roman"/>
-          <w:color w:val="242424"/>
-          <w:shd w:val="clear" w:color="auto" w:fill="FFFFFF"/>
-        </w:rPr>
-        <w:t xml:space="preserve">) is the predictor here. We agree that it </w:t>
-      </w:r>
-      <w:r>
-        <w:rPr>
-          <w:rFonts w:ascii="Times New Roman" w:hAnsi="Times New Roman" w:cs="Times New Roman"/>
-          <w:color w:val="242424"/>
-          <w:shd w:val="clear" w:color="auto" w:fill="FFFFFF"/>
-        </w:rPr>
-        <w:t>might</w:t>
-      </w:r>
-      <w:r>
-        <w:rPr>
-          <w:rFonts w:ascii="Times New Roman" w:hAnsi="Times New Roman" w:cs="Times New Roman"/>
-          <w:color w:val="242424"/>
-          <w:shd w:val="clear" w:color="auto" w:fill="FFFFFF"/>
-        </w:rPr>
-        <w:t xml:space="preserve"> have reduced noise to consider how the difference in animal biomass between in and out of kelp forests influences the difference in ammonium concentration. </w:t>
-      </w:r>
-    </w:p>
-    <w:p>
-      <w:pPr>
-        <w:spacing w:line="276" w:lineRule="auto"/>
-        <w:rPr>
-          <w:rFonts w:ascii="Times New Roman" w:hAnsi="Times New Roman" w:cs="Times New Roman"/>
-          <w:color w:val="242424"/>
-          <w:shd w:val="clear" w:color="auto" w:fill="FFFFFF"/>
-        </w:rPr>
-      </w:pPr>
-      <w:r>
-        <w:rPr>
-          <w:rFonts w:ascii="Times New Roman" w:hAnsi="Times New Roman" w:cs="Times New Roman"/>
-          <w:color w:val="242424"/>
-        </w:rPr>
-        <w:br/>
-      </w:r>
-      <w:r>
-        <w:rPr>
-          <w:rFonts w:ascii="Times New Roman" w:hAnsi="Times New Roman" w:cs="Times New Roman"/>
-          <w:color w:val="242424"/>
-          <w:shd w:val="clear" w:color="auto" w:fill="FFFFFF"/>
-        </w:rPr>
-        <w:t>Lines 329-31 - How were these data included in the model? Or were they? Not clear how these data were used</w:t>
-      </w:r>
-    </w:p>
-    <w:p>
-      <w:pPr>
-        <w:spacing w:line="276" w:lineRule="auto"/>
-        <w:rPr>
-          <w:rFonts w:ascii="Times New Roman" w:hAnsi="Times New Roman" w:cs="Times New Roman"/>
-          <w:color w:val="242424"/>
-          <w:shd w:val="clear" w:color="auto" w:fill="FFFFFF"/>
-        </w:rPr>
-      </w:pPr>
-      <w:r>
-        <w:rPr>
-          <w:rFonts w:ascii="Times New Roman" w:hAnsi="Times New Roman" w:cs="Times New Roman"/>
-          <w:color w:val="242424"/>
-          <w:shd w:val="clear" w:color="auto" w:fill="FFFFFF"/>
-        </w:rPr>
-        <w:t>RESPONSE: In the results we state the estimated total NH₄⁺ excretion rate by the sea cucumbers for comparison to the total excretion rate of the crabs used in the other experiment (lines 4</w:t>
-      </w:r>
-      <w:r>
-        <w:rPr>
-          <w:rFonts w:ascii="Times New Roman" w:hAnsi="Times New Roman" w:cs="Times New Roman"/>
-          <w:color w:val="242424"/>
-          <w:shd w:val="clear" w:color="auto" w:fill="FFFFFF"/>
-        </w:rPr>
-        <w:t>24</w:t>
-      </w:r>
-      <w:r>
-        <w:rPr>
-          <w:rFonts w:ascii="Times New Roman" w:hAnsi="Times New Roman" w:cs="Times New Roman"/>
-          <w:color w:val="242424"/>
-          <w:shd w:val="clear" w:color="auto" w:fill="FFFFFF"/>
-        </w:rPr>
-        <w:t xml:space="preserve"> and 4</w:t>
-      </w:r>
-      <w:r>
-        <w:rPr>
-          <w:rFonts w:ascii="Times New Roman" w:hAnsi="Times New Roman" w:cs="Times New Roman"/>
-          <w:color w:val="242424"/>
-          <w:shd w:val="clear" w:color="auto" w:fill="FFFFFF"/>
-        </w:rPr>
-        <w:t>29</w:t>
+        <w:t xml:space="preserve">We have added this to the discussion (lines </w:t>
+      </w:r>
+      <w:r>
+        <w:rPr>
+          <w:rFonts w:ascii="Times New Roman" w:hAnsi="Times New Roman" w:cs="Times New Roman"/>
+          <w:color w:val="242424"/>
+          <w:shd w:val="clear" w:color="auto" w:fill="FFFFFF"/>
+        </w:rPr>
+        <w:t>4</w:t>
+      </w:r>
+      <w:r>
+        <w:rPr>
+          <w:rFonts w:ascii="Times New Roman" w:hAnsi="Times New Roman" w:cs="Times New Roman"/>
+          <w:color w:val="242424"/>
+          <w:shd w:val="clear" w:color="auto" w:fill="FFFFFF"/>
+        </w:rPr>
+        <w:t>86</w:t>
       </w:r>
       <w:r>
         <w:rPr>
@@ -1980,39 +2926,7 @@
           <w:color w:val="242424"/>
           <w:shd w:val="clear" w:color="auto" w:fill="FFFFFF"/>
         </w:rPr>
-        <w:t>30</w:t>
-      </w:r>
-      <w:r>
-        <w:rPr>
-          <w:rFonts w:ascii="Times New Roman" w:hAnsi="Times New Roman" w:cs="Times New Roman"/>
-          <w:color w:val="242424"/>
-          <w:shd w:val="clear" w:color="auto" w:fill="FFFFFF"/>
-        </w:rPr>
-        <w:t>). These rates were not included in any model. We have attempted to clarify this in the text (lines 3</w:t>
-      </w:r>
-      <w:r>
-        <w:rPr>
-          <w:rFonts w:ascii="Times New Roman" w:hAnsi="Times New Roman" w:cs="Times New Roman"/>
-          <w:color w:val="242424"/>
-          <w:shd w:val="clear" w:color="auto" w:fill="FFFFFF"/>
-        </w:rPr>
-        <w:t>62</w:t>
-      </w:r>
-      <w:r>
-        <w:rPr>
-          <w:rFonts w:ascii="Times New Roman" w:hAnsi="Times New Roman" w:cs="Times New Roman"/>
-          <w:color w:val="242424"/>
-          <w:shd w:val="clear" w:color="auto" w:fill="FFFFFF"/>
-        </w:rPr>
-        <w:t>-36</w:t>
-      </w:r>
-      <w:r>
-        <w:rPr>
-          <w:rFonts w:ascii="Times New Roman" w:hAnsi="Times New Roman" w:cs="Times New Roman"/>
-          <w:color w:val="242424"/>
-          <w:shd w:val="clear" w:color="auto" w:fill="FFFFFF"/>
-        </w:rPr>
-        <w:t>5</w:t>
+        <w:t>87</w:t>
       </w:r>
       <w:r>
         <w:rPr>
@@ -2042,261 +2956,7 @@
           <w:color w:val="242424"/>
           <w:shd w:val="clear" w:color="auto" w:fill="FFFFFF"/>
         </w:rPr>
-        <w:t>Lines 336-37 - What was this relationship used for? I’m not clear why they tell me this.</w:t>
-      </w:r>
-    </w:p>
-    <w:p>
-      <w:pPr>
-        <w:spacing w:line="276" w:lineRule="auto"/>
-        <w:rPr>
-          <w:rFonts w:ascii="Times New Roman" w:hAnsi="Times New Roman" w:cs="Times New Roman"/>
-          <w:color w:val="242424"/>
-          <w:shd w:val="clear" w:color="auto" w:fill="FFFFFF"/>
-        </w:rPr>
-      </w:pPr>
-      <w:r>
-        <w:rPr>
-          <w:rFonts w:ascii="Times New Roman" w:hAnsi="Times New Roman" w:cs="Times New Roman"/>
-          <w:color w:val="242424"/>
-          <w:shd w:val="clear" w:color="auto" w:fill="FFFFFF"/>
-        </w:rPr>
-        <w:t>RESPONSE: See above response.</w:t>
-      </w:r>
-      <w:r>
-        <w:rPr>
-          <w:rFonts w:ascii="Times New Roman" w:hAnsi="Times New Roman" w:cs="Times New Roman"/>
-          <w:color w:val="242424"/>
-        </w:rPr>
-        <w:br/>
-      </w:r>
-      <w:r>
-        <w:rPr>
-          <w:rFonts w:ascii="Times New Roman" w:hAnsi="Times New Roman" w:cs="Times New Roman"/>
-          <w:color w:val="242424"/>
-        </w:rPr>
-        <w:br/>
-      </w:r>
-      <w:r>
-        <w:rPr>
-          <w:rFonts w:ascii="Times New Roman" w:hAnsi="Times New Roman" w:cs="Times New Roman"/>
-          <w:color w:val="242424"/>
-          <w:shd w:val="clear" w:color="auto" w:fill="FFFFFF"/>
-        </w:rPr>
-        <w:t>Line 345 - and by abundance you mean density of animals? Or biomass of animals?</w:t>
-      </w:r>
-    </w:p>
-    <w:p>
-      <w:pPr>
-        <w:spacing w:line="276" w:lineRule="auto"/>
-        <w:rPr>
-          <w:rFonts w:ascii="Times New Roman" w:hAnsi="Times New Roman" w:cs="Times New Roman"/>
-          <w:color w:val="242424"/>
-          <w:shd w:val="clear" w:color="auto" w:fill="FFFFFF"/>
-        </w:rPr>
-      </w:pPr>
-      <w:r>
-        <w:rPr>
-          <w:rFonts w:ascii="Times New Roman" w:hAnsi="Times New Roman" w:cs="Times New Roman"/>
-          <w:color w:val="242424"/>
-          <w:shd w:val="clear" w:color="auto" w:fill="FFFFFF"/>
-        </w:rPr>
-        <w:t xml:space="preserve">RESPONSE: By </w:t>
-      </w:r>
-      <w:commentRangeStart w:id="2"/>
-      <w:r>
-        <w:rPr>
-          <w:rFonts w:ascii="Times New Roman" w:hAnsi="Times New Roman" w:cs="Times New Roman"/>
-          <w:color w:val="242424"/>
-          <w:shd w:val="clear" w:color="auto" w:fill="FFFFFF"/>
-        </w:rPr>
-        <w:t xml:space="preserve">abundance </w:t>
-      </w:r>
-      <w:commentRangeEnd w:id="2"/>
-      <w:r>
-        <w:rPr>
-          <w:rStyle w:val="CommentReference"/>
-        </w:rPr>
-        <w:commentReference w:id="2"/>
-      </w:r>
-      <w:r>
-        <w:rPr>
-          <w:rFonts w:ascii="Times New Roman" w:hAnsi="Times New Roman" w:cs="Times New Roman"/>
-          <w:color w:val="242424"/>
-          <w:shd w:val="clear" w:color="auto" w:fill="FFFFFF"/>
-        </w:rPr>
-        <w:t>we mean the total number of animals/m</w:t>
-      </w:r>
-      <w:r>
-        <w:rPr>
-          <w:rFonts w:ascii="Times New Roman" w:hAnsi="Times New Roman" w:cs="Times New Roman"/>
-          <w:color w:val="242424"/>
-          <w:shd w:val="clear" w:color="auto" w:fill="FFFFFF"/>
-          <w:vertAlign w:val="superscript"/>
-        </w:rPr>
-        <w:t>2</w:t>
-      </w:r>
-      <w:r>
-        <w:rPr>
-          <w:rFonts w:ascii="Times New Roman" w:hAnsi="Times New Roman" w:cs="Times New Roman"/>
-          <w:color w:val="242424"/>
-          <w:shd w:val="clear" w:color="auto" w:fill="FFFFFF"/>
-        </w:rPr>
-        <w:t xml:space="preserve"> as defined in the methods.</w:t>
-      </w:r>
-      <w:r>
-        <w:rPr>
-          <w:rFonts w:ascii="Times New Roman" w:hAnsi="Times New Roman" w:cs="Times New Roman"/>
-          <w:color w:val="242424"/>
-        </w:rPr>
-        <w:br/>
-      </w:r>
-      <w:r>
-        <w:rPr>
-          <w:rFonts w:ascii="Times New Roman" w:hAnsi="Times New Roman" w:cs="Times New Roman"/>
-          <w:color w:val="242424"/>
-        </w:rPr>
-        <w:br/>
-      </w:r>
-      <w:r>
-        <w:rPr>
-          <w:rFonts w:ascii="Times New Roman" w:hAnsi="Times New Roman" w:cs="Times New Roman"/>
-          <w:color w:val="242424"/>
-          <w:shd w:val="clear" w:color="auto" w:fill="FFFFFF"/>
-        </w:rPr>
-        <w:t xml:space="preserve">Lines 346 – 350 - This model exploration looking for the influence of individual families of animals seems like data dredging to me looking at these relationships for all families. Clearly limpets are not driving this overall relationship. I would argue strongly that this part of the analysis be removed. </w:t>
-      </w:r>
-      <w:proofErr w:type="spellStart"/>
-      <w:r>
-        <w:rPr>
-          <w:rFonts w:ascii="Times New Roman" w:hAnsi="Times New Roman" w:cs="Times New Roman"/>
-          <w:color w:val="242424"/>
-          <w:shd w:val="clear" w:color="auto" w:fill="FFFFFF"/>
-        </w:rPr>
-        <w:t>Its</w:t>
-      </w:r>
-      <w:proofErr w:type="spellEnd"/>
-      <w:r>
-        <w:rPr>
-          <w:rFonts w:ascii="Times New Roman" w:hAnsi="Times New Roman" w:cs="Times New Roman"/>
-          <w:color w:val="242424"/>
-          <w:shd w:val="clear" w:color="auto" w:fill="FFFFFF"/>
-        </w:rPr>
-        <w:t xml:space="preserve"> not appropriate.</w:t>
-      </w:r>
-    </w:p>
-    <w:p>
-      <w:pPr>
-        <w:spacing w:line="276" w:lineRule="auto"/>
-        <w:rPr>
-          <w:rFonts w:ascii="Times New Roman" w:hAnsi="Times New Roman" w:cs="Times New Roman"/>
-          <w:color w:val="242424"/>
-          <w:shd w:val="clear" w:color="auto" w:fill="FFFFFF"/>
-        </w:rPr>
-      </w:pPr>
-      <w:r>
-        <w:rPr>
-          <w:rFonts w:ascii="Times New Roman" w:hAnsi="Times New Roman" w:cs="Times New Roman"/>
-          <w:color w:val="242424"/>
-          <w:shd w:val="clear" w:color="auto" w:fill="FFFFFF"/>
-        </w:rPr>
-        <w:lastRenderedPageBreak/>
-        <w:t>RESPONSE: We have removed the single-family models.</w:t>
-      </w:r>
-      <w:r>
-        <w:rPr>
-          <w:rFonts w:ascii="Times New Roman" w:hAnsi="Times New Roman" w:cs="Times New Roman"/>
-          <w:color w:val="242424"/>
-        </w:rPr>
-        <w:br/>
-      </w:r>
-      <w:r>
-        <w:rPr>
-          <w:rFonts w:ascii="Times New Roman" w:hAnsi="Times New Roman" w:cs="Times New Roman"/>
-          <w:color w:val="242424"/>
-        </w:rPr>
-        <w:br/>
-      </w:r>
-      <w:r>
-        <w:rPr>
-          <w:rFonts w:ascii="Times New Roman" w:hAnsi="Times New Roman" w:cs="Times New Roman"/>
-          <w:color w:val="242424"/>
-          <w:shd w:val="clear" w:color="auto" w:fill="FFFFFF"/>
-        </w:rPr>
-        <w:t xml:space="preserve">Fig 3b - Not sure I understand what the ‘None’ comparison is on Fig 3b. Where did these </w:t>
-      </w:r>
-      <w:proofErr w:type="gramStart"/>
-      <w:r>
-        <w:rPr>
-          <w:rFonts w:ascii="Times New Roman" w:hAnsi="Times New Roman" w:cs="Times New Roman"/>
-          <w:color w:val="242424"/>
-          <w:shd w:val="clear" w:color="auto" w:fill="FFFFFF"/>
-        </w:rPr>
-        <w:t>None</w:t>
-      </w:r>
-      <w:proofErr w:type="gramEnd"/>
-      <w:r>
-        <w:rPr>
-          <w:rFonts w:ascii="Times New Roman" w:hAnsi="Times New Roman" w:cs="Times New Roman"/>
-          <w:color w:val="242424"/>
-          <w:shd w:val="clear" w:color="auto" w:fill="FFFFFF"/>
-        </w:rPr>
-        <w:t xml:space="preserve"> surveys happen? I don’t think I got that from the Methods.</w:t>
-      </w:r>
-    </w:p>
-    <w:p>
-      <w:pPr>
-        <w:spacing w:line="276" w:lineRule="auto"/>
-        <w:rPr>
-          <w:rFonts w:ascii="Times New Roman" w:hAnsi="Times New Roman" w:cs="Times New Roman"/>
-          <w:color w:val="242424"/>
-          <w:shd w:val="clear" w:color="auto" w:fill="FFFFFF"/>
-        </w:rPr>
-      </w:pPr>
-      <w:r>
-        <w:rPr>
-          <w:rFonts w:ascii="Times New Roman" w:hAnsi="Times New Roman" w:cs="Times New Roman"/>
-          <w:color w:val="242424"/>
-          <w:shd w:val="clear" w:color="auto" w:fill="FFFFFF"/>
-        </w:rPr>
-        <w:t>RESPONSE: “None” here refers to our no-kelp control sites</w:t>
-      </w:r>
-      <w:r>
-        <w:rPr>
-          <w:rFonts w:ascii="Times New Roman" w:hAnsi="Times New Roman" w:cs="Times New Roman"/>
-          <w:color w:val="242424"/>
-          <w:shd w:val="clear" w:color="auto" w:fill="FFFFFF"/>
-        </w:rPr>
-        <w:t>, as explained in the Methods. W</w:t>
-      </w:r>
-      <w:r>
-        <w:rPr>
-          <w:rFonts w:ascii="Times New Roman" w:hAnsi="Times New Roman" w:cs="Times New Roman"/>
-          <w:color w:val="242424"/>
-          <w:shd w:val="clear" w:color="auto" w:fill="FFFFFF"/>
-        </w:rPr>
-        <w:t>e have updated this figure to use language consistent with our methods.</w:t>
-      </w:r>
-      <w:r>
-        <w:rPr>
-          <w:rFonts w:ascii="Times New Roman" w:hAnsi="Times New Roman" w:cs="Times New Roman"/>
-          <w:color w:val="242424"/>
-        </w:rPr>
-        <w:br/>
-      </w:r>
-      <w:r>
-        <w:rPr>
-          <w:rFonts w:ascii="Times New Roman" w:hAnsi="Times New Roman" w:cs="Times New Roman"/>
-          <w:color w:val="242424"/>
-        </w:rPr>
-        <w:br/>
-      </w:r>
-      <w:r>
-        <w:rPr>
-          <w:rFonts w:ascii="Times New Roman" w:hAnsi="Times New Roman" w:cs="Times New Roman"/>
-          <w:color w:val="242424"/>
-          <w:shd w:val="clear" w:color="auto" w:fill="FFFFFF"/>
-        </w:rPr>
-        <w:t>Line 365 – ‘We found limited evidence for an effect of animal biomass…” - Is that because you also didn’t account for animal biomass outside of the kelp forest? Or at least I can’t see that you did so.</w:t>
+        <w:t>Lines 452-455 - This pattern is just simply confusing honestly.</w:t>
       </w:r>
     </w:p>
     <w:p>
@@ -2322,23 +2982,31 @@
           <w:color w:val="242424"/>
           <w:shd w:val="clear" w:color="auto" w:fill="FFFFFF"/>
         </w:rPr>
-        <w:t xml:space="preserve">Yes, that is possible, as acknowledged </w:t>
-      </w:r>
-      <w:commentRangeStart w:id="3"/>
-      <w:r>
-        <w:rPr>
-          <w:rFonts w:ascii="Times New Roman" w:hAnsi="Times New Roman" w:cs="Times New Roman"/>
-          <w:color w:val="242424"/>
-          <w:shd w:val="clear" w:color="auto" w:fill="FFFFFF"/>
-        </w:rPr>
-        <w:t>earlier</w:t>
-      </w:r>
-      <w:commentRangeEnd w:id="3"/>
-      <w:r>
-        <w:rPr>
-          <w:rStyle w:val="CommentReference"/>
-        </w:rPr>
-        <w:commentReference w:id="3"/>
+        <w:t>We added a sentence to the Methods to describe ammonium sampling at the no-kelp sites</w:t>
+      </w:r>
+      <w:r>
+        <w:rPr>
+          <w:rFonts w:ascii="Times New Roman" w:hAnsi="Times New Roman" w:cs="Times New Roman"/>
+          <w:color w:val="242424"/>
+          <w:shd w:val="clear" w:color="auto" w:fill="FFFFFF"/>
+        </w:rPr>
+        <w:t xml:space="preserve"> (lines 239-241)</w:t>
+      </w:r>
+      <w:r>
+        <w:rPr>
+          <w:rFonts w:ascii="Times New Roman" w:hAnsi="Times New Roman" w:cs="Times New Roman"/>
+          <w:color w:val="242424"/>
+          <w:shd w:val="clear" w:color="auto" w:fill="FFFFFF"/>
+        </w:rPr>
+        <w:t>, and we have rewritten this part of the paragraph to increase clarity</w:t>
+      </w:r>
+      <w:r>
+        <w:rPr>
+          <w:rFonts w:ascii="Times New Roman" w:hAnsi="Times New Roman" w:cs="Times New Roman"/>
+          <w:color w:val="242424"/>
+          <w:shd w:val="clear" w:color="auto" w:fill="FFFFFF"/>
+        </w:rPr>
+        <w:t xml:space="preserve"> (lines 487-493)</w:t>
       </w:r>
       <w:r>
         <w:rPr>
@@ -2348,328 +3016,6 @@
         </w:rPr>
         <w:t xml:space="preserve">. </w:t>
       </w:r>
-      <w:r>
-        <w:rPr>
-          <w:rFonts w:ascii="Times New Roman" w:hAnsi="Times New Roman" w:cs="Times New Roman"/>
-          <w:color w:val="242424"/>
-        </w:rPr>
-        <w:br/>
-      </w:r>
-      <w:r>
-        <w:rPr>
-          <w:rFonts w:ascii="Times New Roman" w:hAnsi="Times New Roman" w:cs="Times New Roman"/>
-          <w:color w:val="242424"/>
-        </w:rPr>
-        <w:br/>
-      </w:r>
-      <w:r>
-        <w:rPr>
-          <w:rFonts w:ascii="Times New Roman" w:hAnsi="Times New Roman" w:cs="Times New Roman"/>
-          <w:color w:val="242424"/>
-          <w:shd w:val="clear" w:color="auto" w:fill="FFFFFF"/>
-        </w:rPr>
-        <w:t>Lines 372 – 374 - Again I don’t think these single-family models are appropriate. I think they should be removed</w:t>
-      </w:r>
-    </w:p>
-    <w:p>
-      <w:pPr>
-        <w:spacing w:line="276" w:lineRule="auto"/>
-        <w:rPr>
-          <w:rFonts w:ascii="Times New Roman" w:hAnsi="Times New Roman" w:cs="Times New Roman"/>
-          <w:color w:val="242424"/>
-          <w:shd w:val="clear" w:color="auto" w:fill="FFFFFF"/>
-        </w:rPr>
-      </w:pPr>
-      <w:r>
-        <w:rPr>
-          <w:rFonts w:ascii="Times New Roman" w:hAnsi="Times New Roman" w:cs="Times New Roman"/>
-          <w:color w:val="242424"/>
-          <w:shd w:val="clear" w:color="auto" w:fill="FFFFFF"/>
-        </w:rPr>
-        <w:t>RESPONSE: They have been removed.</w:t>
-      </w:r>
-      <w:r>
-        <w:rPr>
-          <w:rFonts w:ascii="Times New Roman" w:hAnsi="Times New Roman" w:cs="Times New Roman"/>
-          <w:color w:val="242424"/>
-        </w:rPr>
-        <w:br/>
-      </w:r>
-      <w:r>
-        <w:rPr>
-          <w:rFonts w:ascii="Times New Roman" w:hAnsi="Times New Roman" w:cs="Times New Roman"/>
-          <w:color w:val="242424"/>
-        </w:rPr>
-        <w:br/>
-      </w:r>
-      <w:r>
-        <w:rPr>
-          <w:rFonts w:ascii="Times New Roman" w:hAnsi="Times New Roman" w:cs="Times New Roman"/>
-          <w:color w:val="242424"/>
-          <w:shd w:val="clear" w:color="auto" w:fill="FFFFFF"/>
-        </w:rPr>
-        <w:t>Lines 389-391 - But I’m guessing the two crab treatments weren’t different from each other?</w:t>
-      </w:r>
-    </w:p>
-    <w:p>
-      <w:pPr>
-        <w:spacing w:line="276" w:lineRule="auto"/>
-        <w:rPr>
-          <w:rFonts w:ascii="Times New Roman" w:hAnsi="Times New Roman" w:cs="Times New Roman"/>
-          <w:color w:val="242424"/>
-          <w:shd w:val="clear" w:color="auto" w:fill="FFFFFF"/>
-        </w:rPr>
-      </w:pPr>
-      <w:r>
-        <w:rPr>
-          <w:rFonts w:ascii="Times New Roman" w:hAnsi="Times New Roman" w:cs="Times New Roman"/>
-          <w:color w:val="242424"/>
-          <w:shd w:val="clear" w:color="auto" w:fill="FFFFFF"/>
-        </w:rPr>
-        <w:t>RESPONSE: Correct.</w:t>
-      </w:r>
-      <w:r>
-        <w:rPr>
-          <w:rFonts w:ascii="Times New Roman" w:hAnsi="Times New Roman" w:cs="Times New Roman"/>
-          <w:color w:val="242424"/>
-        </w:rPr>
-        <w:br/>
-      </w:r>
-      <w:r>
-        <w:rPr>
-          <w:rFonts w:ascii="Times New Roman" w:hAnsi="Times New Roman" w:cs="Times New Roman"/>
-          <w:color w:val="242424"/>
-        </w:rPr>
-        <w:br/>
-      </w:r>
-      <w:r>
-        <w:rPr>
-          <w:rFonts w:ascii="Times New Roman" w:hAnsi="Times New Roman" w:cs="Times New Roman"/>
-          <w:color w:val="242424"/>
-          <w:shd w:val="clear" w:color="auto" w:fill="FFFFFF"/>
-        </w:rPr>
-        <w:t xml:space="preserve">Lines 441-442 - I don’t see this effect of tide in the data in Fig 3e. I don’t see any consistent effect of tide (but clearly the interaction with animal biomass). I don’t think you can say that there was a consistent effect of tide given the interaction and flood tide is </w:t>
-      </w:r>
-      <w:proofErr w:type="gramStart"/>
-      <w:r>
-        <w:rPr>
-          <w:rFonts w:ascii="Times New Roman" w:hAnsi="Times New Roman" w:cs="Times New Roman"/>
-          <w:color w:val="242424"/>
-          <w:shd w:val="clear" w:color="auto" w:fill="FFFFFF"/>
-        </w:rPr>
-        <w:t>definitely not</w:t>
-      </w:r>
-      <w:proofErr w:type="gramEnd"/>
-      <w:r>
-        <w:rPr>
-          <w:rFonts w:ascii="Times New Roman" w:hAnsi="Times New Roman" w:cs="Times New Roman"/>
-          <w:color w:val="242424"/>
-          <w:shd w:val="clear" w:color="auto" w:fill="FFFFFF"/>
-        </w:rPr>
-        <w:t xml:space="preserve"> consistently higher than slack tide here.</w:t>
-      </w:r>
-    </w:p>
-    <w:p>
-      <w:pPr>
-        <w:spacing w:line="276" w:lineRule="auto"/>
-        <w:rPr>
-          <w:rFonts w:ascii="Times New Roman" w:hAnsi="Times New Roman" w:cs="Times New Roman"/>
-          <w:color w:val="242424"/>
-        </w:rPr>
-      </w:pPr>
-      <w:r>
-        <w:rPr>
-          <w:rFonts w:ascii="Times New Roman" w:hAnsi="Times New Roman" w:cs="Times New Roman"/>
-          <w:color w:val="242424"/>
-          <w:shd w:val="clear" w:color="auto" w:fill="FFFFFF"/>
-        </w:rPr>
-        <w:t xml:space="preserve">RESPONSE: This sentence refers to Fig 3c, which shows the relationship between kelp biomass and NH₄⁺ retention is more dramatic (steeper line) during flood vs slack tide. </w:t>
-      </w:r>
-    </w:p>
-    <w:p>
-      <w:pPr>
-        <w:spacing w:line="276" w:lineRule="auto"/>
-        <w:rPr>
-          <w:rFonts w:ascii="Times New Roman" w:hAnsi="Times New Roman" w:cs="Times New Roman"/>
-          <w:color w:val="242424"/>
-          <w:shd w:val="clear" w:color="auto" w:fill="FFFFFF"/>
-        </w:rPr>
-      </w:pPr>
-      <w:r>
-        <w:rPr>
-          <w:rFonts w:ascii="Times New Roman" w:hAnsi="Times New Roman" w:cs="Times New Roman"/>
-          <w:color w:val="242424"/>
-        </w:rPr>
-        <w:br/>
-      </w:r>
-      <w:r>
-        <w:rPr>
-          <w:rFonts w:ascii="Times New Roman" w:hAnsi="Times New Roman" w:cs="Times New Roman"/>
-          <w:color w:val="242424"/>
-          <w:shd w:val="clear" w:color="auto" w:fill="FFFFFF"/>
-        </w:rPr>
-        <w:t xml:space="preserve">Lines 447-451 - </w:t>
-      </w:r>
-      <w:proofErr w:type="spellStart"/>
-      <w:r>
-        <w:rPr>
-          <w:rFonts w:ascii="Times New Roman" w:hAnsi="Times New Roman" w:cs="Times New Roman"/>
-          <w:color w:val="242424"/>
-          <w:shd w:val="clear" w:color="auto" w:fill="FFFFFF"/>
-        </w:rPr>
-        <w:t>Its</w:t>
-      </w:r>
-      <w:proofErr w:type="spellEnd"/>
-      <w:r>
-        <w:rPr>
-          <w:rFonts w:ascii="Times New Roman" w:hAnsi="Times New Roman" w:cs="Times New Roman"/>
-          <w:color w:val="242424"/>
-          <w:shd w:val="clear" w:color="auto" w:fill="FFFFFF"/>
-        </w:rPr>
-        <w:t xml:space="preserve"> also likely that they have differential uptake rates of ammonium. I would guess that Macrocystis has higher uptake rates than </w:t>
-      </w:r>
-      <w:proofErr w:type="spellStart"/>
-      <w:r>
-        <w:rPr>
-          <w:rFonts w:ascii="Times New Roman" w:hAnsi="Times New Roman" w:cs="Times New Roman"/>
-          <w:color w:val="242424"/>
-          <w:shd w:val="clear" w:color="auto" w:fill="FFFFFF"/>
-        </w:rPr>
-        <w:t>Nereocystis</w:t>
-      </w:r>
-      <w:proofErr w:type="spellEnd"/>
-      <w:r>
-        <w:rPr>
-          <w:rFonts w:ascii="Times New Roman" w:hAnsi="Times New Roman" w:cs="Times New Roman"/>
-          <w:color w:val="242424"/>
-          <w:shd w:val="clear" w:color="auto" w:fill="FFFFFF"/>
-        </w:rPr>
-        <w:t xml:space="preserve"> so the uptake dynamics between the two species likely contributes </w:t>
-      </w:r>
-      <w:proofErr w:type="gramStart"/>
-      <w:r>
-        <w:rPr>
-          <w:rFonts w:ascii="Times New Roman" w:hAnsi="Times New Roman" w:cs="Times New Roman"/>
-          <w:color w:val="242424"/>
-          <w:shd w:val="clear" w:color="auto" w:fill="FFFFFF"/>
-        </w:rPr>
-        <w:t>in</w:t>
-      </w:r>
-      <w:proofErr w:type="gramEnd"/>
-      <w:r>
-        <w:rPr>
-          <w:rFonts w:ascii="Times New Roman" w:hAnsi="Times New Roman" w:cs="Times New Roman"/>
-          <w:color w:val="242424"/>
-          <w:shd w:val="clear" w:color="auto" w:fill="FFFFFF"/>
-        </w:rPr>
-        <w:t xml:space="preserve"> that the giant kelp is simply using the nutrients faster not necessarily retaining fewer nutrients in the water column.</w:t>
-      </w:r>
-    </w:p>
-    <w:p>
-      <w:pPr>
-        <w:spacing w:line="276" w:lineRule="auto"/>
-        <w:rPr>
-          <w:rFonts w:ascii="Times New Roman" w:hAnsi="Times New Roman" w:cs="Times New Roman"/>
-          <w:color w:val="242424"/>
-          <w:shd w:val="clear" w:color="auto" w:fill="FFFFFF"/>
-        </w:rPr>
-      </w:pPr>
-      <w:r>
-        <w:rPr>
-          <w:rFonts w:ascii="Times New Roman" w:hAnsi="Times New Roman" w:cs="Times New Roman"/>
-          <w:color w:val="242424"/>
-          <w:shd w:val="clear" w:color="auto" w:fill="FFFFFF"/>
-        </w:rPr>
-        <w:t xml:space="preserve">RESPONSE: </w:t>
-      </w:r>
-      <w:r>
-        <w:rPr>
-          <w:rFonts w:ascii="Times New Roman" w:hAnsi="Times New Roman" w:cs="Times New Roman"/>
-          <w:color w:val="242424"/>
-          <w:shd w:val="clear" w:color="auto" w:fill="FFFFFF"/>
-        </w:rPr>
-        <w:t xml:space="preserve">We have added this to the discussion (lines </w:t>
-      </w:r>
-      <w:r>
-        <w:rPr>
-          <w:rFonts w:ascii="Times New Roman" w:hAnsi="Times New Roman" w:cs="Times New Roman"/>
-          <w:color w:val="242424"/>
-          <w:shd w:val="clear" w:color="auto" w:fill="FFFFFF"/>
-        </w:rPr>
-        <w:t>491-492</w:t>
-      </w:r>
-      <w:r>
-        <w:rPr>
-          <w:rFonts w:ascii="Times New Roman" w:hAnsi="Times New Roman" w:cs="Times New Roman"/>
-          <w:color w:val="242424"/>
-          <w:shd w:val="clear" w:color="auto" w:fill="FFFFFF"/>
-        </w:rPr>
-        <w:t>).</w:t>
-      </w:r>
-      <w:r>
-        <w:rPr>
-          <w:rFonts w:ascii="Times New Roman" w:hAnsi="Times New Roman" w:cs="Times New Roman"/>
-          <w:color w:val="242424"/>
-        </w:rPr>
-        <w:br/>
-      </w:r>
-      <w:r>
-        <w:rPr>
-          <w:rFonts w:ascii="Times New Roman" w:hAnsi="Times New Roman" w:cs="Times New Roman"/>
-          <w:color w:val="242424"/>
-        </w:rPr>
-        <w:br/>
-      </w:r>
-      <w:r>
-        <w:rPr>
-          <w:rFonts w:ascii="Times New Roman" w:hAnsi="Times New Roman" w:cs="Times New Roman"/>
-          <w:color w:val="242424"/>
-          <w:shd w:val="clear" w:color="auto" w:fill="FFFFFF"/>
-        </w:rPr>
-        <w:t>Lines 452-455 - This pattern is just simply confusing honestly.</w:t>
-      </w:r>
-    </w:p>
-    <w:p>
-      <w:pPr>
-        <w:spacing w:line="276" w:lineRule="auto"/>
-        <w:rPr>
-          <w:rFonts w:ascii="Times New Roman" w:hAnsi="Times New Roman" w:cs="Times New Roman"/>
-          <w:color w:val="242424"/>
-          <w:shd w:val="clear" w:color="auto" w:fill="FFFFFF"/>
-        </w:rPr>
-      </w:pPr>
-      <w:r>
-        <w:rPr>
-          <w:rFonts w:ascii="Times New Roman" w:hAnsi="Times New Roman" w:cs="Times New Roman"/>
-          <w:color w:val="242424"/>
-          <w:shd w:val="clear" w:color="auto" w:fill="FFFFFF"/>
-        </w:rPr>
-        <w:t xml:space="preserve">RESPONSE: </w:t>
-      </w:r>
-      <w:r>
-        <w:rPr>
-          <w:rFonts w:ascii="Times New Roman" w:hAnsi="Times New Roman" w:cs="Times New Roman"/>
-          <w:color w:val="242424"/>
-          <w:shd w:val="clear" w:color="auto" w:fill="FFFFFF"/>
-        </w:rPr>
-        <w:t>We added a sentence to the Methods to describe ammonium sampling at the no-kelp sites</w:t>
-      </w:r>
-      <w:r>
-        <w:rPr>
-          <w:rFonts w:ascii="Times New Roman" w:hAnsi="Times New Roman" w:cs="Times New Roman"/>
-          <w:color w:val="242424"/>
-          <w:shd w:val="clear" w:color="auto" w:fill="FFFFFF"/>
-        </w:rPr>
-        <w:t>, and we have rewritten this part of the paragraph to increase clarity</w:t>
-      </w:r>
-      <w:r>
-        <w:rPr>
-          <w:rFonts w:ascii="Times New Roman" w:hAnsi="Times New Roman" w:cs="Times New Roman"/>
-          <w:color w:val="242424"/>
-          <w:shd w:val="clear" w:color="auto" w:fill="FFFFFF"/>
-        </w:rPr>
-        <w:t xml:space="preserve">. </w:t>
-      </w:r>
     </w:p>
     <w:p>
       <w:pPr>
@@ -2711,7 +3057,6 @@
           <w:color w:val="242424"/>
           <w:shd w:val="clear" w:color="auto" w:fill="FFFFFF"/>
         </w:rPr>
-        <w:lastRenderedPageBreak/>
         <w:t xml:space="preserve">RESPONSE: </w:t>
       </w:r>
       <w:r>
@@ -2731,110 +3076,6 @@
     </w:sectPr>
   </w:body>
 </w:document>
-</file>
-
-<file path=word/comments.xml><?xml version="1.0" encoding="utf-8"?>
-<w:comments xmlns:wpc="http://schemas.microsoft.com/office/word/2010/wordprocessingCanvas" xmlns:cx="http://schemas.microsoft.com/office/drawing/2014/chartex" xmlns:cx1="http://schemas.microsoft.com/office/drawing/2015/9/8/chartex" xmlns:cx2="http://schemas.microsoft.com/office/drawing/2015/10/21/chartex" xmlns:cx3="http://schemas.microsoft.com/office/drawing/2016/5/9/chartex" xmlns:cx4="http://schemas.microsoft.com/office/drawing/2016/5/10/chartex" xmlns:cx5="http://schemas.microsoft.com/office/drawing/2016/5/11/chartex" xmlns:cx6="http://schemas.microsoft.com/office/drawing/2016/5/12/chartex" xmlns:cx7="http://schemas.microsoft.com/office/drawing/2016/5/13/chartex" xmlns:cx8="http://schemas.microsoft.com/office/drawing/2016/5/14/chartex" xmlns:mc="http://schemas.openxmlformats.org/markup-compatibility/2006" xmlns:aink="http://schemas.microsoft.com/office/drawing/2016/ink" xmlns:am3d="http://schemas.microsoft.com/office/drawing/2017/model3d" xmlns:o="urn:schemas-microsoft-com:office:office" xmlns:oel="http://schemas.microsoft.com/office/2019/extlst" xmlns:r="http://schemas.openxmlformats.org/officeDocument/2006/relationships" xmlns:m="http://schemas.openxmlformats.org/officeDocument/2006/math" xmlns:v="urn:schemas-microsoft-com:vml" xmlns:wp14="http://schemas.microsoft.com/office/word/2010/wordprocessingDrawing" xmlns:wp="http://schemas.openxmlformats.org/drawingml/2006/wordprocessingDrawing" xmlns:w10="urn:schemas-microsoft-com:office:word" xmlns:w="http://schemas.openxmlformats.org/wordprocessingml/2006/main" xmlns:w14="http://schemas.microsoft.com/office/word/2010/wordml" xmlns:w15="http://schemas.microsoft.com/office/word/2012/wordml" xmlns:w16cex="http://schemas.microsoft.com/office/word/2018/wordml/cex" xmlns:w16cid="http://schemas.microsoft.com/office/word/2016/wordml/cid" xmlns:w16="http://schemas.microsoft.com/office/word/2018/wordml" xmlns:w16du="http://schemas.microsoft.com/office/word/2023/wordml/word16du" xmlns:w16sdtdh="http://schemas.microsoft.com/office/word/2020/wordml/sdtdatahash" xmlns:w16se="http://schemas.microsoft.com/office/word/2015/wordml/symex" xmlns:wpg="http://schemas.microsoft.com/office/word/2010/wordprocessingGroup" xmlns:wpi="http://schemas.microsoft.com/office/word/2010/wordprocessingInk" xmlns:wne="http://schemas.microsoft.com/office/word/2006/wordml" xmlns:wps="http://schemas.microsoft.com/office/word/2010/wordprocessingShape" mc:Ignorable="w14 w15 w16se w16cid w16 w16cex w16sdtdh w16du wp14">
-  <w:comment w:id="0" w:author="Isabelle Cote" w:date="2025-08-12T08:51:00Z" w:initials="IC">
-    <w:p>
-      <w:pPr>
-        <w:pStyle w:val="CommentText"/>
-      </w:pPr>
-      <w:r>
-        <w:rPr>
-          <w:rStyle w:val="CommentReference"/>
-        </w:rPr>
-        <w:annotationRef/>
-      </w:r>
-      <w:r>
-        <w:t>I would add something like that, which also says why we’re not implementing the suggested additional analysis.</w:t>
-      </w:r>
-    </w:p>
-  </w:comment>
-  <w:comment w:id="1" w:author="Isabelle Cote" w:date="2025-08-12T09:03:00Z" w:initials="IC">
-    <w:p>
-      <w:pPr>
-        <w:pStyle w:val="CommentText"/>
-      </w:pPr>
-      <w:r>
-        <w:rPr>
-          <w:rStyle w:val="CommentReference"/>
-        </w:rPr>
-        <w:annotationRef/>
-      </w:r>
-      <w:r>
-        <w:t>This is not really addressing the reviewer’s point. They expected us to do surveys in and out of kelp forests so we could relate change in ammonium to change in animal biomass. Instead, we relate change in ammonium to animal biomass in kelp. We could say that time and personnel constraints meant that we couldn’t do out-of-kelp surveys but we still feel that with our sampling design and analysis, we can explore the role of animal biomass in modulating ammonium concentration, albeit with more noise than if we had data on animal biomass away from kelp forests.</w:t>
-      </w:r>
-    </w:p>
-  </w:comment>
-  <w:comment w:id="2" w:author="Isabelle Cote" w:date="2025-08-12T09:12:00Z" w:initials="IC">
-    <w:p>
-      <w:pPr>
-        <w:pStyle w:val="CommentText"/>
-      </w:pPr>
-      <w:r>
-        <w:rPr>
-          <w:rStyle w:val="CommentReference"/>
-        </w:rPr>
-        <w:annotationRef/>
-      </w:r>
-      <w:r>
-        <w:t>Could consider changing abundance for density</w:t>
-      </w:r>
-    </w:p>
-  </w:comment>
-  <w:comment w:id="3" w:author="Isabelle Cote" w:date="2025-08-12T09:13:00Z" w:initials="IC">
-    <w:p>
-      <w:pPr>
-        <w:pStyle w:val="CommentText"/>
-      </w:pPr>
-      <w:r>
-        <w:rPr>
-          <w:rStyle w:val="CommentReference"/>
-        </w:rPr>
-        <w:annotationRef/>
-      </w:r>
-      <w:r>
-        <w:t>Could add a sentence in the Discussion about this?</w:t>
-      </w:r>
-    </w:p>
-  </w:comment>
-</w:comments>
-</file>
-
-<file path=word/commentsExtended.xml><?xml version="1.0" encoding="utf-8"?>
-<w15:commentsEx xmlns:wpc="http://schemas.microsoft.com/office/word/2010/wordprocessingCanvas" xmlns:cx="http://schemas.microsoft.com/office/drawing/2014/chartex" xmlns:cx1="http://schemas.microsoft.com/office/drawing/2015/9/8/chartex" xmlns:cx2="http://schemas.microsoft.com/office/drawing/2015/10/21/chartex" xmlns:cx3="http://schemas.microsoft.com/office/drawing/2016/5/9/chartex" xmlns:cx4="http://schemas.microsoft.com/office/drawing/2016/5/10/chartex" xmlns:cx5="http://schemas.microsoft.com/office/drawing/2016/5/11/chartex" xmlns:cx6="http://schemas.microsoft.com/office/drawing/2016/5/12/chartex" xmlns:cx7="http://schemas.microsoft.com/office/drawing/2016/5/13/chartex" xmlns:cx8="http://schemas.microsoft.com/office/drawing/2016/5/14/chartex" xmlns:mc="http://schemas.openxmlformats.org/markup-compatibility/2006" xmlns:aink="http://schemas.microsoft.com/office/drawing/2016/ink" xmlns:am3d="http://schemas.microsoft.com/office/drawing/2017/model3d" xmlns:o="urn:schemas-microsoft-com:office:office" xmlns:oel="http://schemas.microsoft.com/office/2019/extlst" xmlns:r="http://schemas.openxmlformats.org/officeDocument/2006/relationships" xmlns:m="http://schemas.openxmlformats.org/officeDocument/2006/math" xmlns:v="urn:schemas-microsoft-com:vml" xmlns:wp14="http://schemas.microsoft.com/office/word/2010/wordprocessingDrawing" xmlns:wp="http://schemas.openxmlformats.org/drawingml/2006/wordprocessingDrawing" xmlns:w10="urn:schemas-microsoft-com:office:word" xmlns:w="http://schemas.openxmlformats.org/wordprocessingml/2006/main" xmlns:w14="http://schemas.microsoft.com/office/word/2010/wordml" xmlns:w15="http://schemas.microsoft.com/office/word/2012/wordml" xmlns:w16cex="http://schemas.microsoft.com/office/word/2018/wordml/cex" xmlns:w16cid="http://schemas.microsoft.com/office/word/2016/wordml/cid" xmlns:w16="http://schemas.microsoft.com/office/word/2018/wordml" xmlns:w16du="http://schemas.microsoft.com/office/word/2023/wordml/word16du" xmlns:w16sdtdh="http://schemas.microsoft.com/office/word/2020/wordml/sdtdatahash" xmlns:w16se="http://schemas.microsoft.com/office/word/2015/wordml/symex" xmlns:wpg="http://schemas.microsoft.com/office/word/2010/wordprocessingGroup" xmlns:wpi="http://schemas.microsoft.com/office/word/2010/wordprocessingInk" xmlns:wne="http://schemas.microsoft.com/office/word/2006/wordml" xmlns:wps="http://schemas.microsoft.com/office/word/2010/wordprocessingShape" mc:Ignorable="w14 w15 w16se w16cid w16 w16cex w16sdtdh w16du wp14">
-  <w15:commentEx w15:paraId="139C42CC" w15:done="0"/>
-  <w15:commentEx w15:paraId="1EE0BF30" w15:done="0"/>
-  <w15:commentEx w15:paraId="695F00C4" w15:done="0"/>
-  <w15:commentEx w15:paraId="0CE5BEBC" w15:done="0"/>
-</w15:commentsEx>
-</file>
-
-<file path=word/commentsExtensible.xml><?xml version="1.0" encoding="utf-8"?>
-<w16cex:commentsExtensible xmlns:wpc="http://schemas.microsoft.com/office/word/2010/wordprocessingCanvas" xmlns:cx="http://schemas.microsoft.com/office/drawing/2014/chartex" xmlns:cx1="http://schemas.microsoft.com/office/drawing/2015/9/8/chartex" xmlns:cx2="http://schemas.microsoft.com/office/drawing/2015/10/21/chartex" xmlns:cx3="http://schemas.microsoft.com/office/drawing/2016/5/9/chartex" xmlns:cx4="http://schemas.microsoft.com/office/drawing/2016/5/10/chartex" xmlns:cx5="http://schemas.microsoft.com/office/drawing/2016/5/11/chartex" xmlns:cx6="http://schemas.microsoft.com/office/drawing/2016/5/12/chartex" xmlns:cx7="http://schemas.microsoft.com/office/drawing/2016/5/13/chartex" xmlns:cx8="http://schemas.microsoft.com/office/drawing/2016/5/14/chartex" xmlns:cr="http://schemas.microsoft.com/office/comments/2020/reactions" xmlns:mc="http://schemas.openxmlformats.org/markup-compatibility/2006" xmlns:aink="http://schemas.microsoft.com/office/drawing/2016/ink" xmlns:am3d="http://schemas.microsoft.com/office/drawing/2017/model3d" xmlns:o="urn:schemas-microsoft-com:office:office" xmlns:oel="http://schemas.microsoft.com/office/2019/extlst" xmlns:r="http://schemas.openxmlformats.org/officeDocument/2006/relationships" xmlns:m="http://schemas.openxmlformats.org/officeDocument/2006/math" xmlns:v="urn:schemas-microsoft-com:vml" xmlns:wp14="http://schemas.microsoft.com/office/word/2010/wordprocessingDrawing" xmlns:wp="http://schemas.openxmlformats.org/drawingml/2006/wordprocessingDrawing" xmlns:w10="urn:schemas-microsoft-com:office:word" xmlns:w="http://schemas.openxmlformats.org/wordprocessingml/2006/main" xmlns:w14="http://schemas.microsoft.com/office/word/2010/wordml" xmlns:w15="http://schemas.microsoft.com/office/word/2012/wordml" xmlns:w16cex="http://schemas.microsoft.com/office/word/2018/wordml/cex" xmlns:w16cid="http://schemas.microsoft.com/office/word/2016/wordml/cid" xmlns:w16="http://schemas.microsoft.com/office/word/2018/wordml" xmlns:w16du="http://schemas.microsoft.com/office/word/2023/wordml/word16du" xmlns:w16sdtdh="http://schemas.microsoft.com/office/word/2020/wordml/sdtdatahash" xmlns:w16se="http://schemas.microsoft.com/office/word/2015/wordml/symex" xmlns:wpg="http://schemas.microsoft.com/office/word/2010/wordprocessingGroup" xmlns:wpi="http://schemas.microsoft.com/office/word/2010/wordprocessingInk" xmlns:wne="http://schemas.microsoft.com/office/word/2006/wordml" xmlns:wps="http://schemas.microsoft.com/office/word/2010/wordprocessingShape" mc:Ignorable="w14 w15 w16se w16cid w16 w16cex w16sdtdh cr w16du wp14">
-  <w16cex:commentExtensible w16cex:durableId="27BC09A1" w16cex:dateUtc="2025-08-12T15:51:00Z"/>
-  <w16cex:commentExtensible w16cex:durableId="502B597C" w16cex:dateUtc="2025-08-12T16:03:00Z"/>
-  <w16cex:commentExtensible w16cex:durableId="184EE704" w16cex:dateUtc="2025-08-12T16:12:00Z"/>
-  <w16cex:commentExtensible w16cex:durableId="58B7D5F6" w16cex:dateUtc="2025-08-12T16:13:00Z"/>
-</w16cex:commentsExtensible>
-</file>
-
-<file path=word/commentsIds.xml><?xml version="1.0" encoding="utf-8"?>
-<w16cid:commentsIds xmlns:wpc="http://schemas.microsoft.com/office/word/2010/wordprocessingCanvas" xmlns:cx="http://schemas.microsoft.com/office/drawing/2014/chartex" xmlns:cx1="http://schemas.microsoft.com/office/drawing/2015/9/8/chartex" xmlns:cx2="http://schemas.microsoft.com/office/drawing/2015/10/21/chartex" xmlns:cx3="http://schemas.microsoft.com/office/drawing/2016/5/9/chartex" xmlns:cx4="http://schemas.microsoft.com/office/drawing/2016/5/10/chartex" xmlns:cx5="http://schemas.microsoft.com/office/drawing/2016/5/11/chartex" xmlns:cx6="http://schemas.microsoft.com/office/drawing/2016/5/12/chartex" xmlns:cx7="http://schemas.microsoft.com/office/drawing/2016/5/13/chartex" xmlns:cx8="http://schemas.microsoft.com/office/drawing/2016/5/14/chartex" xmlns:mc="http://schemas.openxmlformats.org/markup-compatibility/2006" xmlns:aink="http://schemas.microsoft.com/office/drawing/2016/ink" xmlns:am3d="http://schemas.microsoft.com/office/drawing/2017/model3d" xmlns:o="urn:schemas-microsoft-com:office:office" xmlns:oel="http://schemas.microsoft.com/office/2019/extlst" xmlns:r="http://schemas.openxmlformats.org/officeDocument/2006/relationships" xmlns:m="http://schemas.openxmlformats.org/officeDocument/2006/math" xmlns:v="urn:schemas-microsoft-com:vml" xmlns:wp14="http://schemas.microsoft.com/office/word/2010/wordprocessingDrawing" xmlns:wp="http://schemas.openxmlformats.org/drawingml/2006/wordprocessingDrawing" xmlns:w10="urn:schemas-microsoft-com:office:word" xmlns:w="http://schemas.openxmlformats.org/wordprocessingml/2006/main" xmlns:w14="http://schemas.microsoft.com/office/word/2010/wordml" xmlns:w15="http://schemas.microsoft.com/office/word/2012/wordml" xmlns:w16cex="http://schemas.microsoft.com/office/word/2018/wordml/cex" xmlns:w16cid="http://schemas.microsoft.com/office/word/2016/wordml/cid" xmlns:w16="http://schemas.microsoft.com/office/word/2018/wordml" xmlns:w16du="http://schemas.microsoft.com/office/word/2023/wordml/word16du" xmlns:w16sdtdh="http://schemas.microsoft.com/office/word/2020/wordml/sdtdatahash" xmlns:w16se="http://schemas.microsoft.com/office/word/2015/wordml/symex" xmlns:wpg="http://schemas.microsoft.com/office/word/2010/wordprocessingGroup" xmlns:wpi="http://schemas.microsoft.com/office/word/2010/wordprocessingInk" xmlns:wne="http://schemas.microsoft.com/office/word/2006/wordml" xmlns:wps="http://schemas.microsoft.com/office/word/2010/wordprocessingShape" mc:Ignorable="w14 w15 w16se w16cid w16 w16cex w16sdtdh w16du wp14">
-  <w16cid:commentId w16cid:paraId="139C42CC" w16cid:durableId="27BC09A1"/>
-  <w16cid:commentId w16cid:paraId="1EE0BF30" w16cid:durableId="502B597C"/>
-  <w16cid:commentId w16cid:paraId="695F00C4" w16cid:durableId="184EE704"/>
-  <w16cid:commentId w16cid:paraId="0CE5BEBC" w16cid:durableId="58B7D5F6"/>
-</w16cid:commentsIds>
-</file>
-
-<file path=word/people.xml><?xml version="1.0" encoding="utf-8"?>
-<w15:people xmlns:wpc="http://schemas.microsoft.com/office/word/2010/wordprocessingCanvas" xmlns:cx="http://schemas.microsoft.com/office/drawing/2014/chartex" xmlns:cx1="http://schemas.microsoft.com/office/drawing/2015/9/8/chartex" xmlns:cx2="http://schemas.microsoft.com/office/drawing/2015/10/21/chartex" xmlns:cx3="http://schemas.microsoft.com/office/drawing/2016/5/9/chartex" xmlns:cx4="http://schemas.microsoft.com/office/drawing/2016/5/10/chartex" xmlns:cx5="http://schemas.microsoft.com/office/drawing/2016/5/11/chartex" xmlns:cx6="http://schemas.microsoft.com/office/drawing/2016/5/12/chartex" xmlns:cx7="http://schemas.microsoft.com/office/drawing/2016/5/13/chartex" xmlns:cx8="http://schemas.microsoft.com/office/drawing/2016/5/14/chartex" xmlns:mc="http://schemas.openxmlformats.org/markup-compatibility/2006" xmlns:aink="http://schemas.microsoft.com/office/drawing/2016/ink" xmlns:am3d="http://schemas.microsoft.com/office/drawing/2017/model3d" xmlns:o="urn:schemas-microsoft-com:office:office" xmlns:oel="http://schemas.microsoft.com/office/2019/extlst" xmlns:r="http://schemas.openxmlformats.org/officeDocument/2006/relationships" xmlns:m="http://schemas.openxmlformats.org/officeDocument/2006/math" xmlns:v="urn:schemas-microsoft-com:vml" xmlns:wp14="http://schemas.microsoft.com/office/word/2010/wordprocessingDrawing" xmlns:wp="http://schemas.openxmlformats.org/drawingml/2006/wordprocessingDrawing" xmlns:w10="urn:schemas-microsoft-com:office:word" xmlns:w="http://schemas.openxmlformats.org/wordprocessingml/2006/main" xmlns:w14="http://schemas.microsoft.com/office/word/2010/wordml" xmlns:w15="http://schemas.microsoft.com/office/word/2012/wordml" xmlns:w16cex="http://schemas.microsoft.com/office/word/2018/wordml/cex" xmlns:w16cid="http://schemas.microsoft.com/office/word/2016/wordml/cid" xmlns:w16="http://schemas.microsoft.com/office/word/2018/wordml" xmlns:w16du="http://schemas.microsoft.com/office/word/2023/wordml/word16du" xmlns:w16sdtdh="http://schemas.microsoft.com/office/word/2020/wordml/sdtdatahash" xmlns:w16se="http://schemas.microsoft.com/office/word/2015/wordml/symex" xmlns:wpg="http://schemas.microsoft.com/office/word/2010/wordprocessingGroup" xmlns:wpi="http://schemas.microsoft.com/office/word/2010/wordprocessingInk" xmlns:wne="http://schemas.microsoft.com/office/word/2006/wordml" xmlns:wps="http://schemas.microsoft.com/office/word/2010/wordprocessingShape" mc:Ignorable="w14 w15 w16se w16cid w16 w16cex w16sdtdh w16du wp14">
-  <w15:person w15:author="Isabelle Cote">
-    <w15:presenceInfo w15:providerId="AD" w15:userId="S::imcote@sfu.ca::7fb6c07b-6221-489b-ad40-2a6d8aa9915e"/>
-  </w15:person>
-</w15:people>
 </file>
 
 <file path=word/styles.xml><?xml version="1.0" encoding="utf-8"?>

</xml_diff>